<commit_message>
Cambios en el grupal
</commit_message>
<xml_diff>
--- a/reports/C2/Group/00 - Requirements - Group.docx
+++ b/reports/C2/Group/00 - Requirements - Group.docx
@@ -1,10 +1,10 @@
 
 <file path=word/document.xml><?xml version="1.0" encoding="utf-8"?>
-<w:document xmlns:wpc="http://schemas.microsoft.com/office/word/2010/wordprocessingCanvas" xmlns:cx="http://schemas.microsoft.com/office/drawing/2014/chartex" xmlns:cx1="http://schemas.microsoft.com/office/drawing/2015/9/8/chartex" xmlns:cx2="http://schemas.microsoft.com/office/drawing/2015/10/21/chartex" xmlns:cx3="http://schemas.microsoft.com/office/drawing/2016/5/9/chartex" xmlns:cx4="http://schemas.microsoft.com/office/drawing/2016/5/10/chartex" xmlns:cx5="http://schemas.microsoft.com/office/drawing/2016/5/11/chartex" xmlns:cx6="http://schemas.microsoft.com/office/drawing/2016/5/12/chartex" xmlns:cx7="http://schemas.microsoft.com/office/drawing/2016/5/13/chartex" xmlns:cx8="http://schemas.microsoft.com/office/drawing/2016/5/14/chartex" xmlns:mc="http://schemas.openxmlformats.org/markup-compatibility/2006" xmlns:aink="http://schemas.microsoft.com/office/drawing/2016/ink" xmlns:am3d="http://schemas.microsoft.com/office/drawing/2017/model3d" xmlns:o="urn:schemas-microsoft-com:office:office" xmlns:oel="http://schemas.microsoft.com/office/2019/extlst" xmlns:r="http://schemas.openxmlformats.org/officeDocument/2006/relationships" xmlns:m="http://schemas.openxmlformats.org/officeDocument/2006/math" xmlns:v="urn:schemas-microsoft-com:vml" xmlns:wp14="http://schemas.microsoft.com/office/word/2010/wordprocessingDrawing" xmlns:wp="http://schemas.openxmlformats.org/drawingml/2006/wordprocessingDrawing" xmlns:w10="urn:schemas-microsoft-com:office:word" xmlns:w="http://schemas.openxmlformats.org/wordprocessingml/2006/main" xmlns:w14="http://schemas.microsoft.com/office/word/2010/wordml" xmlns:w15="http://schemas.microsoft.com/office/word/2012/wordml" xmlns:w16cex="http://schemas.microsoft.com/office/word/2018/wordml/cex" xmlns:w16cid="http://schemas.microsoft.com/office/word/2016/wordml/cid" xmlns:w16="http://schemas.microsoft.com/office/word/2018/wordml" xmlns:w16sdtdh="http://schemas.microsoft.com/office/word/2020/wordml/sdtdatahash" xmlns:w16se="http://schemas.microsoft.com/office/word/2015/wordml/symex" xmlns:wpg="http://schemas.microsoft.com/office/word/2010/wordprocessingGroup" xmlns:wpi="http://schemas.microsoft.com/office/word/2010/wordprocessingInk" xmlns:wne="http://schemas.microsoft.com/office/word/2006/wordml" xmlns:wps="http://schemas.microsoft.com/office/word/2010/wordprocessingShape" mc:Ignorable="w14 w15 w16se w16cid w16 w16cex w16sdtdh wp14">
+<w:document xmlns:wpc="http://schemas.microsoft.com/office/word/2010/wordprocessingCanvas" xmlns:cx="http://schemas.microsoft.com/office/drawing/2014/chartex" xmlns:cx1="http://schemas.microsoft.com/office/drawing/2015/9/8/chartex" xmlns:cx2="http://schemas.microsoft.com/office/drawing/2015/10/21/chartex" xmlns:cx3="http://schemas.microsoft.com/office/drawing/2016/5/9/chartex" xmlns:cx4="http://schemas.microsoft.com/office/drawing/2016/5/10/chartex" xmlns:cx5="http://schemas.microsoft.com/office/drawing/2016/5/11/chartex" xmlns:cx6="http://schemas.microsoft.com/office/drawing/2016/5/12/chartex" xmlns:cx7="http://schemas.microsoft.com/office/drawing/2016/5/13/chartex" xmlns:cx8="http://schemas.microsoft.com/office/drawing/2016/5/14/chartex" xmlns:mc="http://schemas.openxmlformats.org/markup-compatibility/2006" xmlns:aink="http://schemas.microsoft.com/office/drawing/2016/ink" xmlns:am3d="http://schemas.microsoft.com/office/drawing/2017/model3d" xmlns:o="urn:schemas-microsoft-com:office:office" xmlns:oel="http://schemas.microsoft.com/office/2019/extlst" xmlns:r="http://schemas.openxmlformats.org/officeDocument/2006/relationships" xmlns:m="http://schemas.openxmlformats.org/officeDocument/2006/math" xmlns:v="urn:schemas-microsoft-com:vml" xmlns:wp14="http://schemas.microsoft.com/office/word/2010/wordprocessingDrawing" xmlns:wp="http://schemas.openxmlformats.org/drawingml/2006/wordprocessingDrawing" xmlns:w10="urn:schemas-microsoft-com:office:word" xmlns:w="http://schemas.openxmlformats.org/wordprocessingml/2006/main" xmlns:w14="http://schemas.microsoft.com/office/word/2010/wordml" xmlns:w15="http://schemas.microsoft.com/office/word/2012/wordml" xmlns:w16cex="http://schemas.microsoft.com/office/word/2018/wordml/cex" xmlns:w16cid="http://schemas.microsoft.com/office/word/2016/wordml/cid" xmlns:w16="http://schemas.microsoft.com/office/word/2018/wordml" xmlns:w16du="http://schemas.microsoft.com/office/word/2023/wordml/word16du" xmlns:w16sdtdh="http://schemas.microsoft.com/office/word/2020/wordml/sdtdatahash" xmlns:w16sdtfl="http://schemas.microsoft.com/office/word/2024/wordml/sdtformatlock" xmlns:w16se="http://schemas.microsoft.com/office/word/2015/wordml/symex" xmlns:wpg="http://schemas.microsoft.com/office/word/2010/wordprocessingGroup" xmlns:wpi="http://schemas.microsoft.com/office/word/2010/wordprocessingInk" xmlns:wne="http://schemas.microsoft.com/office/word/2006/wordml" xmlns:wps="http://schemas.microsoft.com/office/word/2010/wordprocessingShape" mc:Ignorable="w14 w15 w16se w16cid w16 w16cex w16sdtdh w16sdtfl w16du wp14">
   <w:body>
     <w:p>
       <w:pPr>
-        <w:pStyle w:val="Heading1"/>
+        <w:pStyle w:val="Ttulo1"/>
         <w:spacing w:before="0"/>
         <w:rPr>
           <w:rFonts w:cstheme="majorHAnsi"/>
@@ -91,7 +91,7 @@
           </w:tcPr>
           <w:p>
             <w:pPr>
-              <w:pStyle w:val="NoSpacing"/>
+              <w:pStyle w:val="Sinespaciado"/>
               <w:rPr>
                 <w:rFonts w:asciiTheme="majorHAnsi" w:hAnsiTheme="majorHAnsi" w:cstheme="majorHAnsi"/>
               </w:rPr>
@@ -148,7 +148,13 @@
                   <w:rPr>
                     <w:rFonts w:asciiTheme="majorHAnsi" w:hAnsiTheme="majorHAnsi" w:cstheme="majorHAnsi"/>
                   </w:rPr>
-                  <w:t>1.027</w:t>
+                  <w:t>2</w:t>
+                </w:r>
+                <w:r>
+                  <w:rPr>
+                    <w:rFonts w:asciiTheme="majorHAnsi" w:hAnsiTheme="majorHAnsi" w:cstheme="majorHAnsi"/>
+                  </w:rPr>
+                  <w:t>.027</w:t>
                 </w:r>
                 <w:r>
                   <w:rPr>
@@ -176,7 +182,7 @@
           </w:tcPr>
           <w:p>
             <w:pPr>
-              <w:pStyle w:val="NoSpacing"/>
+              <w:pStyle w:val="Sinespaciado"/>
               <w:rPr>
                 <w:rFonts w:asciiTheme="majorHAnsi" w:hAnsiTheme="majorHAnsi" w:cstheme="majorHAnsi"/>
               </w:rPr>
@@ -220,638 +226,11 @@
                   <w:rPr>
                     <w:rFonts w:asciiTheme="majorHAnsi" w:hAnsiTheme="majorHAnsi" w:cstheme="majorHAnsi"/>
                   </w:rPr>
-                  <w:t xml:space="preserve"> https://github.com/</w:t>
-                </w:r>
-                <w:r>
-                  <w:rPr>
-                    <w:rFonts w:asciiTheme="majorHAnsi" w:hAnsiTheme="majorHAnsi" w:cstheme="majorHAnsi"/>
-                  </w:rPr>
-                  <w:t>DP2-C1-027/AirNav-Logistics</w:t>
-                </w:r>
-                <w:r>
-                  <w:rPr>
-                    <w:rFonts w:asciiTheme="majorHAnsi" w:hAnsiTheme="majorHAnsi" w:cstheme="majorHAnsi"/>
-                  </w:rPr>
-                  <w:t xml:space="preserve">  </w:t>
+                  <w:t xml:space="preserve"> https://github.com/DP2-C1-027/AirNav-Logistics-C2</w:t>
                 </w:r>
               </w:sdtContent>
             </w:sdt>
             <w:permEnd w:id="420692352"/>
-          </w:p>
-        </w:tc>
-      </w:tr>
-      <w:tr>
-        <w:tc>
-          <w:tcPr>
-            <w:tcW w:w="4513" w:type="dxa"/>
-            <w:tcMar>
-              <w:top w:w="85" w:type="dxa"/>
-              <w:left w:w="85" w:type="dxa"/>
-              <w:bottom w:w="85" w:type="dxa"/>
-              <w:right w:w="85" w:type="dxa"/>
-            </w:tcMar>
-          </w:tcPr>
-          <w:p>
-            <w:r>
-              <w:t>Student #1</w:t>
-            </w:r>
-          </w:p>
-          <w:p>
-            <w:pPr>
-              <w:pStyle w:val="NoSpacing"/>
-              <w:rPr>
-                <w:rFonts w:asciiTheme="majorHAnsi" w:hAnsiTheme="majorHAnsi" w:cstheme="majorBidi"/>
-                <w:b/>
-                <w:bCs/>
-                <w:lang w:val="en-US"/>
-              </w:rPr>
-            </w:pPr>
-            <w:r>
-              <w:rPr>
-                <w:rFonts w:asciiTheme="majorHAnsi" w:hAnsiTheme="majorHAnsi" w:cstheme="majorBidi"/>
-                <w:b/>
-                <w:bCs/>
-              </w:rPr>
-              <w:t>ID:</w:t>
-            </w:r>
-            <w:r>
-              <w:rPr>
-                <w:rFonts w:asciiTheme="majorHAnsi" w:hAnsiTheme="majorHAnsi" w:cstheme="majorBidi"/>
-                <w:b/>
-                <w:bCs/>
-              </w:rPr>
-              <w:tab/>
-            </w:r>
-            <w:r>
-              <w:rPr>
-                <w:rFonts w:asciiTheme="majorHAnsi" w:hAnsiTheme="majorHAnsi" w:cstheme="majorHAnsi"/>
-                <w:b/>
-              </w:rPr>
-              <w:tab/>
-            </w:r>
-            <w:permStart w:id="291510380" w:edGrp="everyone"/>
-            <w:sdt>
-              <w:sdtPr>
-                <w:rPr>
-                  <w:rFonts w:asciiTheme="majorHAnsi" w:hAnsiTheme="majorHAnsi" w:cstheme="majorBidi"/>
-                  <w:lang w:val="en-US"/>
-                </w:rPr>
-                <w:tag w:val="ID1"/>
-                <w:id w:val="1166593945"/>
-                <w:placeholder>
-                  <w:docPart w:val="539E55E2A3814A25A2096DC8F5EFAC6D"/>
-                </w:placeholder>
-                <w15:appearance w15:val="hidden"/>
-                <w:text/>
-              </w:sdtPr>
-              <w:sdtContent>
-                <w:r>
-                  <w:rPr>
-                    <w:rFonts w:asciiTheme="majorHAnsi" w:hAnsiTheme="majorHAnsi" w:cstheme="majorBidi"/>
-                    <w:lang w:val="en-US"/>
-                  </w:rPr>
-                  <w:t xml:space="preserve"> </w:t>
-                </w:r>
-                <w:r>
-                  <w:rPr>
-                    <w:rFonts w:asciiTheme="majorHAnsi" w:hAnsiTheme="majorHAnsi" w:cstheme="majorBidi"/>
-                    <w:lang w:val="en-US"/>
-                  </w:rPr>
-                  <w:t>2*5**1*7E</w:t>
-                </w:r>
-              </w:sdtContent>
-            </w:sdt>
-          </w:p>
-          <w:permEnd w:id="291510380"/>
-          <w:p>
-            <w:pPr>
-              <w:pStyle w:val="NoSpacing"/>
-              <w:rPr>
-                <w:rFonts w:asciiTheme="majorHAnsi" w:hAnsiTheme="majorHAnsi" w:cstheme="majorHAnsi"/>
-                <w:b/>
-              </w:rPr>
-            </w:pPr>
-            <w:r>
-              <w:rPr>
-                <w:rFonts w:asciiTheme="majorHAnsi" w:hAnsiTheme="majorHAnsi" w:cstheme="majorHAnsi"/>
-                <w:b/>
-              </w:rPr>
-              <w:t xml:space="preserve">UVUS: </w:t>
-            </w:r>
-            <w:r>
-              <w:rPr>
-                <w:rFonts w:asciiTheme="majorHAnsi" w:hAnsiTheme="majorHAnsi" w:cstheme="majorHAnsi"/>
-                <w:b/>
-              </w:rPr>
-              <w:tab/>
-            </w:r>
-            <w:r>
-              <w:rPr>
-                <w:rFonts w:asciiTheme="majorHAnsi" w:hAnsiTheme="majorHAnsi" w:cstheme="majorHAnsi"/>
-                <w:b/>
-              </w:rPr>
-              <w:tab/>
-            </w:r>
-            <w:permStart w:id="1364481481" w:edGrp="everyone"/>
-            <w:sdt>
-              <w:sdtPr>
-                <w:rPr>
-                  <w:rFonts w:asciiTheme="majorHAnsi" w:hAnsiTheme="majorHAnsi" w:cstheme="majorHAnsi"/>
-                  <w:lang w:val="en-US"/>
-                </w:rPr>
-                <w:tag w:val="UVUS01"/>
-                <w:id w:val="180091114"/>
-                <w:placeholder>
-                  <w:docPart w:val="F717FE4395C14BA2B1189239C7D2A38C"/>
-                </w:placeholder>
-                <w15:appearance w15:val="hidden"/>
-                <w:text/>
-              </w:sdtPr>
-              <w:sdtContent>
-                <w:r>
-                  <w:rPr>
-                    <w:rFonts w:asciiTheme="majorHAnsi" w:hAnsiTheme="majorHAnsi" w:cstheme="majorHAnsi"/>
-                    <w:lang w:val="en-US"/>
-                  </w:rPr>
-                  <w:t xml:space="preserve"> </w:t>
-                </w:r>
-                <w:r>
-                  <w:rPr>
-                    <w:rFonts w:asciiTheme="majorHAnsi" w:hAnsiTheme="majorHAnsi" w:cstheme="majorHAnsi"/>
-                    <w:lang w:val="en-US"/>
-                  </w:rPr>
-                  <w:t>josgardel8</w:t>
-                </w:r>
-                <w:r>
-                  <w:rPr>
-                    <w:rFonts w:asciiTheme="majorHAnsi" w:hAnsiTheme="majorHAnsi" w:cstheme="majorHAnsi"/>
-                    <w:lang w:val="en-US"/>
-                  </w:rPr>
-                  <w:t xml:space="preserve">  </w:t>
-                </w:r>
-              </w:sdtContent>
-            </w:sdt>
-            <w:permEnd w:id="1364481481"/>
-          </w:p>
-          <w:p>
-            <w:pPr>
-              <w:pStyle w:val="NoSpacing"/>
-              <w:rPr>
-                <w:rFonts w:asciiTheme="majorHAnsi" w:hAnsiTheme="majorHAnsi" w:cstheme="majorHAnsi"/>
-                <w:lang w:val="es-ES"/>
-              </w:rPr>
-            </w:pPr>
-            <w:proofErr w:type="spellStart"/>
-            <w:r>
-              <w:rPr>
-                <w:rFonts w:asciiTheme="majorHAnsi" w:hAnsiTheme="majorHAnsi" w:cstheme="majorHAnsi"/>
-                <w:b/>
-                <w:lang w:val="es-ES"/>
-              </w:rPr>
-              <w:t>Name</w:t>
-            </w:r>
-            <w:proofErr w:type="spellEnd"/>
-            <w:r>
-              <w:rPr>
-                <w:rFonts w:asciiTheme="majorHAnsi" w:hAnsiTheme="majorHAnsi" w:cstheme="majorHAnsi"/>
-                <w:b/>
-                <w:lang w:val="es-ES"/>
-              </w:rPr>
-              <w:t>:</w:t>
-            </w:r>
-            <w:r>
-              <w:rPr>
-                <w:rFonts w:asciiTheme="majorHAnsi" w:hAnsiTheme="majorHAnsi" w:cstheme="majorHAnsi"/>
-                <w:b/>
-                <w:lang w:val="es-ES"/>
-              </w:rPr>
-              <w:tab/>
-            </w:r>
-            <w:r>
-              <w:rPr>
-                <w:rFonts w:asciiTheme="majorHAnsi" w:hAnsiTheme="majorHAnsi" w:cstheme="majorHAnsi"/>
-                <w:lang w:val="es-ES"/>
-              </w:rPr>
-              <w:tab/>
-            </w:r>
-            <w:permStart w:id="1443845444" w:edGrp="everyone"/>
-            <w:sdt>
-              <w:sdtPr>
-                <w:rPr>
-                  <w:rFonts w:asciiTheme="majorHAnsi" w:hAnsiTheme="majorHAnsi" w:cstheme="majorHAnsi"/>
-                  <w:lang w:val="es-ES"/>
-                </w:rPr>
-                <w:tag w:val="Student1"/>
-                <w:id w:val="234444542"/>
-                <w:placeholder>
-                  <w:docPart w:val="70BE6E77FEC241639CD9227E89E64B7B"/>
-                </w:placeholder>
-                <w15:appearance w15:val="hidden"/>
-                <w:text/>
-              </w:sdtPr>
-              <w:sdtContent>
-                <w:r>
-                  <w:rPr>
-                    <w:rFonts w:asciiTheme="majorHAnsi" w:hAnsiTheme="majorHAnsi" w:cstheme="majorHAnsi"/>
-                    <w:lang w:val="es-ES"/>
-                  </w:rPr>
-                  <w:t xml:space="preserve"> </w:t>
-                </w:r>
-                <w:proofErr w:type="spellStart"/>
-                <w:r>
-                  <w:rPr>
-                    <w:rFonts w:asciiTheme="majorHAnsi" w:hAnsiTheme="majorHAnsi" w:cstheme="majorHAnsi"/>
-                    <w:lang w:val="es-ES"/>
-                  </w:rPr>
-                  <w:t>Garcia</w:t>
-                </w:r>
-                <w:proofErr w:type="spellEnd"/>
-                <w:r>
-                  <w:rPr>
-                    <w:rFonts w:asciiTheme="majorHAnsi" w:hAnsiTheme="majorHAnsi" w:cstheme="majorHAnsi"/>
-                    <w:lang w:val="es-ES"/>
-                  </w:rPr>
-                  <w:t xml:space="preserve"> de Tejada Delgado, </w:t>
-                </w:r>
-                <w:proofErr w:type="spellStart"/>
-                <w:r>
-                  <w:rPr>
-                    <w:rFonts w:asciiTheme="majorHAnsi" w:hAnsiTheme="majorHAnsi" w:cstheme="majorHAnsi"/>
-                    <w:lang w:val="es-ES"/>
-                  </w:rPr>
-                  <w:t>Jose</w:t>
-                </w:r>
-                <w:proofErr w:type="spellEnd"/>
-                <w:r>
-                  <w:rPr>
-                    <w:rFonts w:asciiTheme="majorHAnsi" w:hAnsiTheme="majorHAnsi" w:cstheme="majorHAnsi"/>
-                    <w:lang w:val="es-ES"/>
-                  </w:rPr>
-                  <w:t xml:space="preserve">  </w:t>
-                </w:r>
-              </w:sdtContent>
-            </w:sdt>
-            <w:permEnd w:id="1443845444"/>
-            <w:r>
-              <w:rPr>
-                <w:rFonts w:asciiTheme="majorHAnsi" w:hAnsiTheme="majorHAnsi" w:cstheme="majorHAnsi"/>
-                <w:b/>
-                <w:lang w:val="es-ES"/>
-              </w:rPr>
-              <w:tab/>
-            </w:r>
-            <w:r>
-              <w:rPr>
-                <w:rFonts w:asciiTheme="majorHAnsi" w:hAnsiTheme="majorHAnsi" w:cstheme="majorHAnsi"/>
-                <w:b/>
-                <w:lang w:val="es-ES"/>
-              </w:rPr>
-              <w:br/>
-              <w:t>Roles:</w:t>
-            </w:r>
-            <w:r>
-              <w:rPr>
-                <w:rFonts w:asciiTheme="majorHAnsi" w:hAnsiTheme="majorHAnsi" w:cstheme="majorHAnsi"/>
-                <w:b/>
-                <w:lang w:val="es-ES"/>
-              </w:rPr>
-              <w:tab/>
-            </w:r>
-            <w:r>
-              <w:rPr>
-                <w:rFonts w:asciiTheme="majorHAnsi" w:hAnsiTheme="majorHAnsi" w:cstheme="majorHAnsi"/>
-                <w:lang w:val="es-ES"/>
-              </w:rPr>
-              <w:tab/>
-            </w:r>
-            <w:permStart w:id="415123737" w:edGrp="everyone"/>
-            <w:sdt>
-              <w:sdtPr>
-                <w:rPr>
-                  <w:rFonts w:asciiTheme="majorHAnsi" w:hAnsiTheme="majorHAnsi" w:cstheme="majorHAnsi"/>
-                  <w:lang w:val="es-ES"/>
-                </w:rPr>
-                <w:tag w:val="Roles1"/>
-                <w:id w:val="1761787646"/>
-                <w:placeholder>
-                  <w:docPart w:val="70BE6E77FEC241639CD9227E89E64B7B"/>
-                </w:placeholder>
-                <w15:appearance w15:val="hidden"/>
-                <w:text/>
-              </w:sdtPr>
-              <w:sdtContent>
-                <w:r>
-                  <w:rPr>
-                    <w:rFonts w:asciiTheme="majorHAnsi" w:hAnsiTheme="majorHAnsi" w:cstheme="majorHAnsi"/>
-                    <w:lang w:val="es-ES"/>
-                  </w:rPr>
-                  <w:t xml:space="preserve"> </w:t>
-                </w:r>
-                <w:proofErr w:type="spellStart"/>
-                <w:r>
-                  <w:rPr>
-                    <w:rFonts w:asciiTheme="majorHAnsi" w:hAnsiTheme="majorHAnsi" w:cstheme="majorHAnsi"/>
-                    <w:lang w:val="es-ES"/>
-                  </w:rPr>
-                  <w:t>Developer</w:t>
-                </w:r>
-                <w:proofErr w:type="spellEnd"/>
-                <w:r>
-                  <w:rPr>
-                    <w:rFonts w:asciiTheme="majorHAnsi" w:hAnsiTheme="majorHAnsi" w:cstheme="majorHAnsi"/>
-                    <w:lang w:val="es-ES"/>
-                  </w:rPr>
-                  <w:t xml:space="preserve">  </w:t>
-                </w:r>
-              </w:sdtContent>
-            </w:sdt>
-            <w:permEnd w:id="415123737"/>
-          </w:p>
-        </w:tc>
-        <w:tc>
-          <w:tcPr>
-            <w:tcW w:w="4513" w:type="dxa"/>
-            <w:tcMar>
-              <w:top w:w="85" w:type="dxa"/>
-              <w:left w:w="85" w:type="dxa"/>
-              <w:bottom w:w="85" w:type="dxa"/>
-              <w:right w:w="85" w:type="dxa"/>
-            </w:tcMar>
-          </w:tcPr>
-          <w:p>
-            <w:r>
-              <w:t>Student #2</w:t>
-            </w:r>
-          </w:p>
-          <w:p>
-            <w:pPr>
-              <w:pStyle w:val="NoSpacing"/>
-              <w:rPr>
-                <w:rFonts w:asciiTheme="majorHAnsi" w:hAnsiTheme="majorHAnsi" w:cstheme="majorHAnsi"/>
-                <w:b/>
-                <w:lang w:val="en-US"/>
-              </w:rPr>
-            </w:pPr>
-            <w:r>
-              <w:rPr>
-                <w:rFonts w:asciiTheme="majorHAnsi" w:hAnsiTheme="majorHAnsi" w:cstheme="majorHAnsi"/>
-                <w:b/>
-              </w:rPr>
-              <w:t>ID:</w:t>
-            </w:r>
-            <w:r>
-              <w:rPr>
-                <w:rFonts w:asciiTheme="majorHAnsi" w:hAnsiTheme="majorHAnsi" w:cstheme="majorHAnsi"/>
-                <w:b/>
-              </w:rPr>
-              <w:tab/>
-            </w:r>
-            <w:r>
-              <w:rPr>
-                <w:rFonts w:asciiTheme="majorHAnsi" w:hAnsiTheme="majorHAnsi" w:cstheme="majorHAnsi"/>
-              </w:rPr>
-              <w:tab/>
-            </w:r>
-            <w:permStart w:id="1081366304" w:edGrp="everyone"/>
-            <w:r>
-              <w:rPr>
-                <w:rFonts w:asciiTheme="majorHAnsi" w:hAnsiTheme="majorHAnsi" w:cstheme="majorHAnsi"/>
-              </w:rPr>
-              <w:t xml:space="preserve"> </w:t>
-            </w:r>
-            <w:sdt>
-              <w:sdtPr>
-                <w:rPr>
-                  <w:rFonts w:asciiTheme="majorHAnsi" w:hAnsiTheme="majorHAnsi" w:cstheme="majorBidi"/>
-                  <w:lang w:val="en-US"/>
-                </w:rPr>
-                <w:tag w:val="ID2"/>
-                <w:id w:val="-1276937016"/>
-                <w:placeholder>
-                  <w:docPart w:val="6F786DCD649A47158871CD1D613BC7CC"/>
-                </w:placeholder>
-                <w15:appearance w15:val="hidden"/>
-                <w:text/>
-              </w:sdtPr>
-              <w:sdtContent>
-                <w:r>
-                  <w:rPr>
-                    <w:rFonts w:asciiTheme="majorHAnsi" w:hAnsiTheme="majorHAnsi" w:cstheme="majorBidi"/>
-                    <w:lang w:val="en-US"/>
-                  </w:rPr>
-                  <w:t>2*7**7*5L</w:t>
-                </w:r>
-              </w:sdtContent>
-            </w:sdt>
-          </w:p>
-          <w:permEnd w:id="1081366304"/>
-          <w:p>
-            <w:pPr>
-              <w:pStyle w:val="NoSpacing"/>
-              <w:rPr>
-                <w:rFonts w:asciiTheme="majorHAnsi" w:hAnsiTheme="majorHAnsi" w:cstheme="majorHAnsi"/>
-                <w:b/>
-              </w:rPr>
-            </w:pPr>
-            <w:r>
-              <w:rPr>
-                <w:rFonts w:asciiTheme="majorHAnsi" w:hAnsiTheme="majorHAnsi" w:cstheme="majorHAnsi"/>
-                <w:b/>
-              </w:rPr>
-              <w:t xml:space="preserve">UVUS: </w:t>
-            </w:r>
-            <w:r>
-              <w:rPr>
-                <w:rFonts w:asciiTheme="majorHAnsi" w:hAnsiTheme="majorHAnsi" w:cstheme="majorHAnsi"/>
-                <w:b/>
-              </w:rPr>
-              <w:tab/>
-            </w:r>
-            <w:r>
-              <w:rPr>
-                <w:rFonts w:asciiTheme="majorHAnsi" w:hAnsiTheme="majorHAnsi" w:cstheme="majorHAnsi"/>
-                <w:b/>
-              </w:rPr>
-              <w:tab/>
-            </w:r>
-            <w:permStart w:id="554395221" w:edGrp="everyone"/>
-            <w:sdt>
-              <w:sdtPr>
-                <w:rPr>
-                  <w:rFonts w:asciiTheme="majorHAnsi" w:hAnsiTheme="majorHAnsi" w:cstheme="majorHAnsi"/>
-                  <w:lang w:val="en-US"/>
-                </w:rPr>
-                <w:tag w:val="UVUS02"/>
-                <w:id w:val="1381354132"/>
-                <w:placeholder>
-                  <w:docPart w:val="A5481AD88EA342BBAAB11D688719DEDB"/>
-                </w:placeholder>
-                <w15:appearance w15:val="hidden"/>
-                <w:text/>
-              </w:sdtPr>
-              <w:sdtContent>
-                <w:r>
-                  <w:rPr>
-                    <w:rFonts w:asciiTheme="majorHAnsi" w:hAnsiTheme="majorHAnsi" w:cstheme="majorHAnsi"/>
-                    <w:lang w:val="en-US"/>
-                  </w:rPr>
-                  <w:t xml:space="preserve"> </w:t>
-                </w:r>
-                <w:r>
-                  <w:rPr>
-                    <w:rFonts w:asciiTheme="majorHAnsi" w:hAnsiTheme="majorHAnsi" w:cstheme="majorHAnsi"/>
-                    <w:lang w:val="en-US"/>
-                  </w:rPr>
-                  <w:t>KMM4676</w:t>
-                </w:r>
-                <w:r>
-                  <w:rPr>
-                    <w:rFonts w:asciiTheme="majorHAnsi" w:hAnsiTheme="majorHAnsi" w:cstheme="majorHAnsi"/>
-                    <w:lang w:val="en-US"/>
-                  </w:rPr>
-                  <w:t xml:space="preserve">  </w:t>
-                </w:r>
-              </w:sdtContent>
-            </w:sdt>
-            <w:permEnd w:id="554395221"/>
-          </w:p>
-          <w:p>
-            <w:pPr>
-              <w:pStyle w:val="NoSpacing"/>
-              <w:rPr>
-                <w:rFonts w:asciiTheme="majorHAnsi" w:hAnsiTheme="majorHAnsi" w:cstheme="majorHAnsi"/>
-              </w:rPr>
-            </w:pPr>
-            <w:r>
-              <w:rPr>
-                <w:rFonts w:asciiTheme="majorHAnsi" w:hAnsiTheme="majorHAnsi" w:cstheme="majorHAnsi"/>
-                <w:b/>
-              </w:rPr>
-              <w:t>Name:</w:t>
-            </w:r>
-            <w:r>
-              <w:rPr>
-                <w:rFonts w:asciiTheme="majorHAnsi" w:hAnsiTheme="majorHAnsi" w:cstheme="majorHAnsi"/>
-                <w:b/>
-              </w:rPr>
-              <w:tab/>
-            </w:r>
-            <w:r>
-              <w:rPr>
-                <w:rFonts w:asciiTheme="majorHAnsi" w:hAnsiTheme="majorHAnsi" w:cstheme="majorHAnsi"/>
-              </w:rPr>
-              <w:tab/>
-            </w:r>
-            <w:permStart w:id="84825807" w:edGrp="everyone"/>
-            <w:sdt>
-              <w:sdtPr>
-                <w:rPr>
-                  <w:rFonts w:asciiTheme="majorHAnsi" w:hAnsiTheme="majorHAnsi" w:cstheme="majorHAnsi"/>
-                  <w:lang w:val="es-ES"/>
-                </w:rPr>
-                <w:tag w:val="Student2"/>
-                <w:id w:val="2044784553"/>
-                <w:placeholder>
-                  <w:docPart w:val="E9193D3C494241F4B256126F24FB602E"/>
-                </w:placeholder>
-                <w15:appearance w15:val="hidden"/>
-                <w:text/>
-              </w:sdtPr>
-              <w:sdtContent>
-                <w:r>
-                  <w:rPr>
-                    <w:rFonts w:asciiTheme="majorHAnsi" w:hAnsiTheme="majorHAnsi" w:cstheme="majorHAnsi"/>
-                    <w:lang w:val="es-ES"/>
-                  </w:rPr>
-                  <w:t xml:space="preserve"> </w:t>
-                </w:r>
-                <w:r>
-                  <w:rPr>
-                    <w:rFonts w:asciiTheme="majorHAnsi" w:hAnsiTheme="majorHAnsi" w:cstheme="majorHAnsi"/>
-                    <w:lang w:val="es-ES"/>
-                  </w:rPr>
-                  <w:t>Peñaloza Friqui, Nora</w:t>
-                </w:r>
-                <w:r>
-                  <w:rPr>
-                    <w:rFonts w:asciiTheme="majorHAnsi" w:hAnsiTheme="majorHAnsi" w:cstheme="majorHAnsi"/>
-                    <w:lang w:val="es-ES"/>
-                  </w:rPr>
-                  <w:t xml:space="preserve">  </w:t>
-                </w:r>
-              </w:sdtContent>
-            </w:sdt>
-            <w:permEnd w:id="84825807"/>
-          </w:p>
-          <w:p>
-            <w:pPr>
-              <w:pStyle w:val="NoSpacing"/>
-              <w:rPr>
-                <w:rFonts w:asciiTheme="majorHAnsi" w:hAnsiTheme="majorHAnsi" w:cstheme="majorHAnsi"/>
-              </w:rPr>
-            </w:pPr>
-            <w:r>
-              <w:rPr>
-                <w:rFonts w:asciiTheme="majorHAnsi" w:hAnsiTheme="majorHAnsi" w:cstheme="majorHAnsi"/>
-                <w:b/>
-              </w:rPr>
-              <w:t>Roles:</w:t>
-            </w:r>
-            <w:r>
-              <w:rPr>
-                <w:rFonts w:asciiTheme="majorHAnsi" w:hAnsiTheme="majorHAnsi" w:cstheme="majorHAnsi"/>
-                <w:b/>
-              </w:rPr>
-              <w:tab/>
-            </w:r>
-            <w:r>
-              <w:rPr>
-                <w:rFonts w:asciiTheme="majorHAnsi" w:hAnsiTheme="majorHAnsi" w:cstheme="majorHAnsi"/>
-              </w:rPr>
-              <w:tab/>
-            </w:r>
-            <w:permStart w:id="584389830" w:edGrp="everyone"/>
-            <w:sdt>
-              <w:sdtPr>
-                <w:rPr>
-                  <w:rFonts w:asciiTheme="majorHAnsi" w:hAnsiTheme="majorHAnsi" w:cstheme="majorHAnsi"/>
-                  <w:lang w:val="es-ES"/>
-                </w:rPr>
-                <w:tag w:val="Roles2"/>
-                <w:id w:val="-1975901162"/>
-                <w:placeholder>
-                  <w:docPart w:val="E9193D3C494241F4B256126F24FB602E"/>
-                </w:placeholder>
-                <w15:appearance w15:val="hidden"/>
-                <w:text/>
-              </w:sdtPr>
-              <w:sdtContent>
-                <w:r>
-                  <w:rPr>
-                    <w:rFonts w:asciiTheme="majorHAnsi" w:hAnsiTheme="majorHAnsi" w:cstheme="majorHAnsi"/>
-                    <w:lang w:val="es-ES"/>
-                  </w:rPr>
-                  <w:t xml:space="preserve"> </w:t>
-                </w:r>
-                <w:proofErr w:type="spellStart"/>
-                <w:r>
-                  <w:rPr>
-                    <w:rFonts w:asciiTheme="majorHAnsi" w:hAnsiTheme="majorHAnsi" w:cstheme="majorHAnsi"/>
-                    <w:lang w:val="es-ES"/>
-                  </w:rPr>
-                  <w:t>Developer</w:t>
-                </w:r>
-                <w:proofErr w:type="spellEnd"/>
-                <w:r>
-                  <w:rPr>
-                    <w:rFonts w:asciiTheme="majorHAnsi" w:hAnsiTheme="majorHAnsi" w:cstheme="majorHAnsi"/>
-                    <w:lang w:val="es-ES"/>
-                  </w:rPr>
-                  <w:t xml:space="preserve">  </w:t>
-                </w:r>
-              </w:sdtContent>
-            </w:sdt>
-            <w:permEnd w:id="584389830"/>
           </w:p>
         </w:tc>
       </w:tr>
@@ -876,7 +255,7 @@
           </w:p>
           <w:p>
             <w:pPr>
-              <w:pStyle w:val="NoSpacing"/>
+              <w:pStyle w:val="Sinespaciado"/>
               <w:rPr>
                 <w:rFonts w:asciiTheme="majorHAnsi" w:hAnsiTheme="majorHAnsi" w:cstheme="majorHAnsi"/>
                 <w:b/>
@@ -939,7 +318,7 @@
           <w:permEnd w:id="1000832359"/>
           <w:p>
             <w:pPr>
-              <w:pStyle w:val="NoSpacing"/>
+              <w:pStyle w:val="Sinespaciado"/>
               <w:rPr>
                 <w:rFonts w:asciiTheme="majorHAnsi" w:hAnsiTheme="majorHAnsi" w:cstheme="majorHAnsi"/>
                 <w:b/>
@@ -989,7 +368,6 @@
                   </w:rPr>
                   <w:t xml:space="preserve"> </w:t>
                 </w:r>
-                <w:proofErr w:type="spellStart"/>
                 <w:r>
                   <w:rPr>
                     <w:rFonts w:asciiTheme="majorHAnsi" w:hAnsiTheme="majorHAnsi" w:cstheme="majorHAnsi"/>
@@ -997,7 +375,6 @@
                   </w:rPr>
                   <w:t>mannizcob</w:t>
                 </w:r>
-                <w:proofErr w:type="spellEnd"/>
                 <w:r>
                   <w:rPr>
                     <w:rFonts w:asciiTheme="majorHAnsi" w:hAnsiTheme="majorHAnsi" w:cstheme="majorHAnsi"/>
@@ -1011,29 +388,19 @@
           </w:p>
           <w:p>
             <w:pPr>
-              <w:pStyle w:val="NoSpacing"/>
+              <w:pStyle w:val="Sinespaciado"/>
               <w:rPr>
                 <w:rFonts w:asciiTheme="majorHAnsi" w:hAnsiTheme="majorHAnsi" w:cstheme="majorHAnsi"/>
                 <w:lang w:val="es-ES"/>
               </w:rPr>
             </w:pPr>
-            <w:proofErr w:type="spellStart"/>
             <w:r>
               <w:rPr>
                 <w:rFonts w:asciiTheme="majorHAnsi" w:hAnsiTheme="majorHAnsi" w:cstheme="majorHAnsi"/>
                 <w:b/>
                 <w:lang w:val="es-ES"/>
               </w:rPr>
-              <w:t>Name</w:t>
-            </w:r>
-            <w:proofErr w:type="spellEnd"/>
-            <w:r>
-              <w:rPr>
-                <w:rFonts w:asciiTheme="majorHAnsi" w:hAnsiTheme="majorHAnsi" w:cstheme="majorHAnsi"/>
-                <w:b/>
-                <w:lang w:val="es-ES"/>
-              </w:rPr>
-              <w:t>:</w:t>
+              <w:t>Name:</w:t>
             </w:r>
             <w:r>
               <w:rPr>
@@ -1093,7 +460,7 @@
           <w:permEnd w:id="1519068571"/>
           <w:p>
             <w:pPr>
-              <w:pStyle w:val="NoSpacing"/>
+              <w:pStyle w:val="Sinespaciado"/>
               <w:rPr>
                 <w:rFonts w:asciiTheme="majorHAnsi" w:hAnsiTheme="majorHAnsi" w:cstheme="majorHAnsi"/>
               </w:rPr>
@@ -1172,7 +539,7 @@
           </w:p>
           <w:p>
             <w:pPr>
-              <w:pStyle w:val="NoSpacing"/>
+              <w:pStyle w:val="Sinespaciado"/>
               <w:rPr>
                 <w:rFonts w:asciiTheme="majorHAnsi" w:hAnsiTheme="majorHAnsi" w:cstheme="majorHAnsi"/>
                 <w:b/>
@@ -1235,7 +602,7 @@
           <w:permEnd w:id="1222207409"/>
           <w:p>
             <w:pPr>
-              <w:pStyle w:val="NoSpacing"/>
+              <w:pStyle w:val="Sinespaciado"/>
               <w:rPr>
                 <w:rFonts w:asciiTheme="majorHAnsi" w:hAnsiTheme="majorHAnsi" w:cstheme="majorHAnsi"/>
                 <w:b/>
@@ -1285,7 +652,6 @@
                   </w:rPr>
                   <w:t xml:space="preserve"> </w:t>
                 </w:r>
-                <w:proofErr w:type="spellStart"/>
                 <w:r>
                   <w:rPr>
                     <w:rFonts w:asciiTheme="majorHAnsi" w:hAnsiTheme="majorHAnsi" w:cstheme="majorHAnsi"/>
@@ -1293,7 +659,6 @@
                   </w:rPr>
                   <w:t>nicgomcla</w:t>
                 </w:r>
-                <w:proofErr w:type="spellEnd"/>
                 <w:r>
                   <w:rPr>
                     <w:rFonts w:asciiTheme="majorHAnsi" w:hAnsiTheme="majorHAnsi" w:cstheme="majorHAnsi"/>
@@ -1307,29 +672,19 @@
           </w:p>
           <w:p>
             <w:pPr>
-              <w:pStyle w:val="NoSpacing"/>
+              <w:pStyle w:val="Sinespaciado"/>
               <w:rPr>
                 <w:rFonts w:asciiTheme="majorHAnsi" w:hAnsiTheme="majorHAnsi" w:cstheme="majorHAnsi"/>
                 <w:lang w:val="es-ES"/>
               </w:rPr>
             </w:pPr>
-            <w:proofErr w:type="spellStart"/>
             <w:r>
               <w:rPr>
                 <w:rFonts w:asciiTheme="majorHAnsi" w:hAnsiTheme="majorHAnsi" w:cstheme="majorHAnsi"/>
                 <w:b/>
                 <w:lang w:val="es-ES"/>
               </w:rPr>
-              <w:t>Name</w:t>
-            </w:r>
-            <w:proofErr w:type="spellEnd"/>
-            <w:r>
-              <w:rPr>
-                <w:rFonts w:asciiTheme="majorHAnsi" w:hAnsiTheme="majorHAnsi" w:cstheme="majorHAnsi"/>
-                <w:b/>
-                <w:lang w:val="es-ES"/>
-              </w:rPr>
-              <w:t>:</w:t>
+              <w:t>Name:</w:t>
             </w:r>
             <w:r>
               <w:rPr>
@@ -1369,37 +724,12 @@
                   </w:rPr>
                   <w:t xml:space="preserve"> </w:t>
                 </w:r>
-                <w:proofErr w:type="spellStart"/>
                 <w:r>
                   <w:rPr>
                     <w:rFonts w:asciiTheme="majorHAnsi" w:hAnsiTheme="majorHAnsi" w:cstheme="majorHAnsi"/>
                     <w:lang w:val="es-ES"/>
                   </w:rPr>
-                  <w:t>Gomez</w:t>
-                </w:r>
-                <w:proofErr w:type="spellEnd"/>
-                <w:r>
-                  <w:rPr>
-                    <w:rFonts w:asciiTheme="majorHAnsi" w:hAnsiTheme="majorHAnsi" w:cstheme="majorHAnsi"/>
-                    <w:lang w:val="es-ES"/>
-                  </w:rPr>
-                  <w:t xml:space="preserve"> </w:t>
-                </w:r>
-                <w:proofErr w:type="spellStart"/>
-                <w:r>
-                  <w:rPr>
-                    <w:rFonts w:asciiTheme="majorHAnsi" w:hAnsiTheme="majorHAnsi" w:cstheme="majorHAnsi"/>
-                    <w:lang w:val="es-ES"/>
-                  </w:rPr>
-                  <w:t>Claraco</w:t>
-                </w:r>
-                <w:proofErr w:type="spellEnd"/>
-                <w:r>
-                  <w:rPr>
-                    <w:rFonts w:asciiTheme="majorHAnsi" w:hAnsiTheme="majorHAnsi" w:cstheme="majorHAnsi"/>
-                    <w:lang w:val="es-ES"/>
-                  </w:rPr>
-                  <w:t>, Nicolas</w:t>
+                  <w:t>Gomez Claraco, Nicolas</w:t>
                 </w:r>
                 <w:r>
                   <w:rPr>
@@ -1414,7 +744,7 @@
           </w:p>
           <w:p>
             <w:pPr>
-              <w:pStyle w:val="NoSpacing"/>
+              <w:pStyle w:val="Sinespaciado"/>
               <w:rPr>
                 <w:rFonts w:asciiTheme="majorHAnsi" w:hAnsiTheme="majorHAnsi" w:cstheme="majorHAnsi"/>
                 <w:lang w:val="es-ES"/>
@@ -1466,7 +796,6 @@
                   </w:rPr>
                   <w:t xml:space="preserve"> </w:t>
                 </w:r>
-                <w:proofErr w:type="spellStart"/>
                 <w:r>
                   <w:rPr>
                     <w:rFonts w:asciiTheme="majorHAnsi" w:hAnsiTheme="majorHAnsi" w:cstheme="majorHAnsi"/>
@@ -1474,7 +803,6 @@
                   </w:rPr>
                   <w:t>Developer</w:t>
                 </w:r>
-                <w:proofErr w:type="spellEnd"/>
                 <w:r>
                   <w:rPr>
                     <w:rFonts w:asciiTheme="majorHAnsi" w:hAnsiTheme="majorHAnsi" w:cstheme="majorHAnsi"/>
@@ -1506,7 +834,7 @@
           </w:p>
           <w:p>
             <w:pPr>
-              <w:pStyle w:val="NoSpacing"/>
+              <w:pStyle w:val="Sinespaciado"/>
               <w:rPr>
                 <w:rFonts w:asciiTheme="majorHAnsi" w:hAnsiTheme="majorHAnsi" w:cstheme="majorHAnsi"/>
                 <w:b/>
@@ -1569,7 +897,7 @@
           <w:permEnd w:id="1631927432"/>
           <w:p>
             <w:pPr>
-              <w:pStyle w:val="NoSpacing"/>
+              <w:pStyle w:val="Sinespaciado"/>
               <w:rPr>
                 <w:rFonts w:asciiTheme="majorHAnsi" w:hAnsiTheme="majorHAnsi" w:cstheme="majorHAnsi"/>
                 <w:b/>
@@ -1639,7 +967,7 @@
           </w:p>
           <w:p>
             <w:pPr>
-              <w:pStyle w:val="NoSpacing"/>
+              <w:pStyle w:val="Sinespaciado"/>
               <w:rPr>
                 <w:rFonts w:asciiTheme="majorHAnsi" w:hAnsiTheme="majorHAnsi" w:cstheme="majorHAnsi"/>
               </w:rPr>
@@ -1707,7 +1035,7 @@
           </w:p>
           <w:p>
             <w:pPr>
-              <w:pStyle w:val="NoSpacing"/>
+              <w:pStyle w:val="Sinespaciado"/>
               <w:rPr>
                 <w:rFonts w:asciiTheme="majorHAnsi" w:hAnsiTheme="majorHAnsi" w:cstheme="majorHAnsi"/>
               </w:rPr>
@@ -1754,31 +1082,13 @@
                   </w:rPr>
                   <w:t xml:space="preserve"> </w:t>
                 </w:r>
-                <w:proofErr w:type="spellStart"/>
                 <w:r>
                   <w:rPr>
                     <w:rFonts w:asciiTheme="majorHAnsi" w:hAnsiTheme="majorHAnsi" w:cstheme="majorHAnsi"/>
                     <w:lang w:val="es-ES"/>
                   </w:rPr>
-                  <w:t>Tester</w:t>
+                  <w:t>Tester, Developer</w:t>
                 </w:r>
-                <w:proofErr w:type="spellEnd"/>
-                <w:r>
-                  <w:rPr>
-                    <w:rFonts w:asciiTheme="majorHAnsi" w:hAnsiTheme="majorHAnsi" w:cstheme="majorHAnsi"/>
-                    <w:lang w:val="es-ES"/>
-                  </w:rPr>
-                  <w:t xml:space="preserve">, </w:t>
-                </w:r>
-                <w:proofErr w:type="spellStart"/>
-                <w:r>
-                  <w:rPr>
-                    <w:rFonts w:asciiTheme="majorHAnsi" w:hAnsiTheme="majorHAnsi" w:cstheme="majorHAnsi"/>
-                    <w:lang w:val="es-ES"/>
-                  </w:rPr>
-                  <w:t>Developer</w:t>
-                </w:r>
-                <w:proofErr w:type="spellEnd"/>
                 <w:r>
                   <w:rPr>
                     <w:rFonts w:asciiTheme="majorHAnsi" w:hAnsiTheme="majorHAnsi" w:cstheme="majorHAnsi"/>
@@ -1797,7 +1107,7 @@
           </w:tcPr>
           <w:p>
             <w:pPr>
-              <w:pStyle w:val="NoSpacing"/>
+              <w:pStyle w:val="Sinespaciado"/>
               <w:rPr>
                 <w:rFonts w:asciiTheme="majorHAnsi" w:hAnsiTheme="majorHAnsi" w:cstheme="majorHAnsi"/>
               </w:rPr>
@@ -1819,7 +1129,7 @@
           </w:tcPr>
           <w:p>
             <w:pPr>
-              <w:pStyle w:val="NoSpacing"/>
+              <w:pStyle w:val="Sinespaciado"/>
               <w:rPr>
                 <w:rFonts w:asciiTheme="majorHAnsi" w:hAnsiTheme="majorHAnsi" w:cstheme="majorHAnsi"/>
               </w:rPr>
@@ -1895,7 +1205,7 @@
     <w:bookmarkEnd w:id="0"/>
     <w:p>
       <w:pPr>
-        <w:pStyle w:val="Heading1"/>
+        <w:pStyle w:val="Ttulo1"/>
         <w:spacing w:before="0"/>
         <w:rPr>
           <w:rFonts w:cstheme="majorHAnsi"/>
@@ -1929,7 +1239,7 @@
     </w:p>
     <w:p>
       <w:pPr>
-        <w:pStyle w:val="Heading2"/>
+        <w:pStyle w:val="Ttulo2"/>
         <w:rPr>
           <w:rFonts w:cstheme="majorHAnsi"/>
         </w:rPr>
@@ -1948,7 +1258,7 @@
     </w:p>
     <w:p>
       <w:pPr>
-        <w:pStyle w:val="Heading2"/>
+        <w:pStyle w:val="Ttulo2"/>
         <w:rPr>
           <w:rFonts w:cstheme="majorHAnsi"/>
         </w:rPr>
@@ -1967,7 +1277,7 @@
     </w:p>
     <w:p>
       <w:pPr>
-        <w:pStyle w:val="Heading2"/>
+        <w:pStyle w:val="Ttulo2"/>
         <w:rPr>
           <w:rFonts w:cstheme="majorHAnsi"/>
         </w:rPr>
@@ -1986,7 +1296,7 @@
     </w:p>
     <w:p>
       <w:pPr>
-        <w:pStyle w:val="Heading2"/>
+        <w:pStyle w:val="Ttulo2"/>
         <w:rPr>
           <w:rFonts w:cstheme="majorHAnsi"/>
         </w:rPr>
@@ -2005,7 +1315,7 @@
     </w:p>
     <w:p>
       <w:pPr>
-        <w:pStyle w:val="Heading2"/>
+        <w:pStyle w:val="Ttulo2"/>
         <w:rPr>
           <w:rFonts w:cstheme="majorHAnsi"/>
         </w:rPr>
@@ -2022,11 +1332,7 @@
         <w:pStyle w:val="Requirement-Header"/>
       </w:pPr>
       <w:r>
-        <w:t>Instantiate and customise the appropriate starter project so that you can work on this project.  Make sure that the name of your project folder, maven configuration (pom.xml), and database is “</w:t>
-      </w:r>
-      <w:proofErr w:type="spellStart"/>
-      <w:r>
-        <w:t>Acme-</w:t>
+        <w:t>Instantiate and customise the appropriate starter project so that you can work on this project.  Make sure that the name of your project folder, maven configuration (pom.xml), and database is “Acme-</w:t>
       </w:r>
       <w:r>
         <w:t>ANS</w:t>
@@ -2043,7 +1349,6 @@
       <w:r>
         <w:t>dd</w:t>
       </w:r>
-      <w:proofErr w:type="spellEnd"/>
       <w:r>
         <w:rPr>
           <w:rFonts w:ascii="Cambria Math" w:hAnsi="Cambria Math" w:cs="Cambria Math"/>
@@ -2228,12 +1533,10 @@
         <w:t xml:space="preserve">their </w:t>
       </w:r>
       <w:bookmarkStart w:id="4" w:name="_Int_4q4WObMb"/>
-      <w:proofErr w:type="gramStart"/>
       <w:r>
         <w:t>current status</w:t>
       </w:r>
       <w:bookmarkEnd w:id="4"/>
-      <w:proofErr w:type="gramEnd"/>
       <w:r>
         <w:t xml:space="preserve">, </w:t>
       </w:r>
@@ -2281,7 +1584,7 @@
     </w:p>
     <w:p>
       <w:pPr>
-        <w:pStyle w:val="Heading1"/>
+        <w:pStyle w:val="Ttulo1"/>
         <w:rPr>
           <w:rFonts w:cstheme="majorHAnsi"/>
         </w:rPr>
@@ -2314,7 +1617,7 @@
     </w:p>
     <w:p>
       <w:pPr>
-        <w:pStyle w:val="Heading2"/>
+        <w:pStyle w:val="Ttulo2"/>
         <w:rPr>
           <w:rFonts w:cstheme="majorHAnsi"/>
         </w:rPr>
@@ -2466,15 +1769,7 @@
       <w:bookmarkStart w:id="5" w:name="OLE_LINK1"/>
       <w:bookmarkStart w:id="6" w:name="OLE_LINK2"/>
       <w:r>
-        <w:t>(pattern " ^\</w:t>
-      </w:r>
-      <w:proofErr w:type="gramStart"/>
-      <w:r>
-        <w:t>+?\</w:t>
-      </w:r>
-      <w:proofErr w:type="gramEnd"/>
-      <w:r>
-        <w:t>d{</w:t>
+        <w:t>(pattern " ^\+?\d{</w:t>
       </w:r>
       <w:r>
         <w:t>6</w:t>
@@ -2550,55 +1845,13 @@
         <w:rPr>
           <w:lang w:val="es-ES"/>
         </w:rPr>
-        <w:t xml:space="preserve">El </w:t>
-      </w:r>
-      <w:proofErr w:type="spellStart"/>
+        <w:t xml:space="preserve">El attributo address, no debería de </w:t>
+      </w:r>
       <w:r>
         <w:rPr>
           <w:lang w:val="es-ES"/>
         </w:rPr>
-        <w:t>attributo</w:t>
-      </w:r>
-      <w:proofErr w:type="spellEnd"/>
-      <w:r>
-        <w:rPr>
-          <w:lang w:val="es-ES"/>
-        </w:rPr>
-        <w:t xml:space="preserve"> </w:t>
-      </w:r>
-      <w:proofErr w:type="spellStart"/>
-      <w:r>
-        <w:rPr>
-          <w:lang w:val="es-ES"/>
-        </w:rPr>
-        <w:t>address</w:t>
-      </w:r>
-      <w:proofErr w:type="spellEnd"/>
-      <w:r>
-        <w:rPr>
-          <w:lang w:val="es-ES"/>
-        </w:rPr>
-        <w:t xml:space="preserve">, no debería de </w:t>
-      </w:r>
-      <w:r>
-        <w:rPr>
-          <w:lang w:val="es-ES"/>
-        </w:rPr>
-        <w:t xml:space="preserve">modelarse, el atributo era "email </w:t>
-      </w:r>
-      <w:proofErr w:type="spellStart"/>
-      <w:r>
-        <w:rPr>
-          <w:lang w:val="es-ES"/>
-        </w:rPr>
-        <w:t>address</w:t>
-      </w:r>
-      <w:proofErr w:type="spellEnd"/>
-      <w:r>
-        <w:rPr>
-          <w:lang w:val="es-ES"/>
-        </w:rPr>
-        <w:t>", con el atributo email es suficiente:</w:t>
+        <w:t>modelarse, el atributo era "email address", con el atributo email es suficiente:</w:t>
       </w:r>
     </w:p>
     <w:p>
@@ -2676,7 +1929,7 @@
                 <v:path arrowok="t" fillok="f" o:connecttype="none"/>
                 <o:lock v:ext="edit" shapetype="t"/>
               </v:shapetype>
-              <v:shape id="Straight Arrow Connector 1" o:spid="_x0000_s1026" type="#_x0000_t32" style="position:absolute;margin-left:95.45pt;margin-top:127.8pt;width:29pt;height:21.75pt;flip:x;z-index:251659264;visibility:visible;mso-wrap-style:square;mso-wrap-distance-left:9pt;mso-wrap-distance-top:0;mso-wrap-distance-right:9pt;mso-wrap-distance-bottom:0;mso-position-horizontal:absolute;mso-position-horizontal-relative:text;mso-position-vertical:absolute;mso-position-vertical-relative:text" o:gfxdata="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" strokecolor="#c00000" strokeweight="2.25pt">
+              <v:shape id="Straight Arrow Connector 1" o:spid="_x0000_s1026" type="#_x0000_t32" style="position:absolute;margin-left:95.45pt;margin-top:127.8pt;width:29pt;height:21.75pt;flip:x;z-index:251659264;visibility:visible;mso-wrap-style:square;mso-wrap-distance-left:9pt;mso-wrap-distance-top:0;mso-wrap-distance-right:9pt;mso-wrap-distance-bottom:0;mso-position-horizontal:absolute;mso-position-horizontal-relative:text;mso-position-vertical:absolute;mso-position-vertical-relative:text" o:gfxdata="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" strokecolor="#c00000" strokeweight="2.25pt">
                 <v:stroke endarrow="block" joinstyle="miter"/>
               </v:shape>
             </w:pict>
@@ -2685,6 +1938,7 @@
       </w:r>
       <w:r>
         <w:rPr>
+          <w:noProof/>
           <w:lang w:val="es-ES"/>
         </w:rPr>
         <w:drawing>
@@ -2869,15 +2123,7 @@
         <w:t xml:space="preserve"> </w:t>
       </w:r>
       <w:r>
-        <w:t>"^\</w:t>
-      </w:r>
-      <w:proofErr w:type="gramStart"/>
-      <w:r>
-        <w:t>+?\</w:t>
-      </w:r>
-      <w:proofErr w:type="gramEnd"/>
-      <w:r>
-        <w:t>d{</w:t>
+        <w:t>"^\+?\d{</w:t>
       </w:r>
       <w:r>
         <w:t>6</w:t>
@@ -3019,18 +2265,10 @@
         <w:t xml:space="preserve"> </w:t>
       </w:r>
       <w:r>
-        <w:t xml:space="preserve">as </w:t>
-      </w:r>
-      <w:proofErr w:type="gramStart"/>
-      <w:r>
-        <w:t xml:space="preserve">a </w:t>
-      </w:r>
-      <w:r>
-        <w:t>number of</w:t>
-      </w:r>
-      <w:proofErr w:type="gramEnd"/>
-      <w:r>
-        <w:t xml:space="preserve"> passengers, its </w:t>
+        <w:t xml:space="preserve">as a </w:t>
+      </w:r>
+      <w:r>
+        <w:t xml:space="preserve">number of passengers, its </w:t>
       </w:r>
       <w:r>
         <w:rPr>
@@ -3597,7 +2835,7 @@
     </w:p>
     <w:p>
       <w:pPr>
-        <w:pStyle w:val="Heading2"/>
+        <w:pStyle w:val="Ttulo2"/>
         <w:rPr>
           <w:rFonts w:cstheme="majorHAnsi"/>
         </w:rPr>
@@ -3616,7 +2854,7 @@
     </w:p>
     <w:p>
       <w:pPr>
-        <w:pStyle w:val="Heading2"/>
+        <w:pStyle w:val="Ttulo2"/>
         <w:rPr>
           <w:rFonts w:cstheme="majorHAnsi"/>
         </w:rPr>
@@ -3635,7 +2873,7 @@
     </w:p>
     <w:p>
       <w:pPr>
-        <w:pStyle w:val="Heading2"/>
+        <w:pStyle w:val="Ttulo2"/>
         <w:rPr>
           <w:rFonts w:cstheme="majorHAnsi"/>
         </w:rPr>
@@ -3731,7 +2969,7 @@
     </w:p>
     <w:p>
       <w:pPr>
-        <w:pStyle w:val="Heading2"/>
+        <w:pStyle w:val="Ttulo2"/>
         <w:rPr>
           <w:rFonts w:cstheme="majorHAnsi"/>
         </w:rPr>
@@ -3766,13 +3004,8 @@
         <w:t xml:space="preserve">, </w:t>
       </w:r>
       <w:r>
-        <w:t xml:space="preserve">their </w:t>
-      </w:r>
-      <w:proofErr w:type="gramStart"/>
-      <w:r>
-        <w:t>current status</w:t>
-      </w:r>
-      <w:proofErr w:type="gramEnd"/>
+        <w:t>their current status</w:t>
+      </w:r>
       <w:r>
         <w:t>, and your schedule</w:t>
       </w:r>
@@ -3814,7 +3047,7 @@
     </w:p>
     <w:p>
       <w:pPr>
-        <w:pStyle w:val="Heading1"/>
+        <w:pStyle w:val="Ttulo1"/>
         <w:tabs>
           <w:tab w:val="left" w:pos="284"/>
         </w:tabs>
@@ -3850,7 +3083,7 @@
     </w:p>
     <w:p>
       <w:pPr>
-        <w:pStyle w:val="Heading2"/>
+        <w:pStyle w:val="Ttulo2"/>
         <w:rPr>
           <w:rFonts w:cstheme="majorHAnsi"/>
         </w:rPr>
@@ -3869,7 +3102,7 @@
     </w:p>
     <w:p>
       <w:pPr>
-        <w:pStyle w:val="Heading2"/>
+        <w:pStyle w:val="Ttulo2"/>
         <w:rPr>
           <w:rFonts w:cstheme="majorHAnsi"/>
         </w:rPr>
@@ -3981,38 +3214,25 @@
         <w:rPr>
           <w:lang w:val="es-ES"/>
         </w:rPr>
-        <w:t xml:space="preserve">   Cuando creo un </w:t>
-      </w:r>
-      <w:proofErr w:type="spellStart"/>
+        <w:t xml:space="preserve">   Cuando creo un airport, indico </w:t>
+      </w:r>
       <w:r>
         <w:rPr>
           <w:lang w:val="es-ES"/>
         </w:rPr>
-        <w:t>airport</w:t>
-      </w:r>
-      <w:proofErr w:type="spellEnd"/>
-      <w:r>
+        <w:t>"DOMESTIC" en el desplegable y se indica que no puede ser nulo:</w:t>
+      </w:r>
+    </w:p>
+    <w:p>
+      <w:pPr>
+        <w:pStyle w:val="Comment-Grader"/>
         <w:rPr>
           <w:lang w:val="es-ES"/>
         </w:rPr>
-        <w:t xml:space="preserve">, indico </w:t>
-      </w:r>
-      <w:r>
-        <w:rPr>
-          <w:lang w:val="es-ES"/>
-        </w:rPr>
-        <w:t>"DOMESTIC" en el desplegable y se indica que no puede ser nulo:</w:t>
-      </w:r>
-    </w:p>
-    <w:p>
-      <w:pPr>
-        <w:pStyle w:val="Comment-Grader"/>
-        <w:rPr>
-          <w:lang w:val="es-ES"/>
-        </w:rPr>
-      </w:pPr>
-      <w:r>
-        <w:rPr>
+      </w:pPr>
+      <w:r>
+        <w:rPr>
+          <w:noProof/>
           <w:lang w:val="es-ES"/>
         </w:rPr>
         <w:drawing>
@@ -4069,21 +3289,7 @@
         <w:rPr>
           <w:lang w:val="es-ES"/>
         </w:rPr>
-        <w:t xml:space="preserve"> Aquí para la evaluación porque no se ha satisfecho este requisito </w:t>
-      </w:r>
-      <w:proofErr w:type="spellStart"/>
-      <w:r>
-        <w:rPr>
-          <w:lang w:val="es-ES"/>
-        </w:rPr>
-        <w:t>mandatory</w:t>
-      </w:r>
-      <w:proofErr w:type="spellEnd"/>
-      <w:r>
-        <w:rPr>
-          <w:lang w:val="es-ES"/>
-        </w:rPr>
-        <w:t>.</w:t>
+        <w:t xml:space="preserve"> Aquí para la evaluación porque no se ha satisfecho este requisito mandatory.</w:t>
       </w:r>
     </w:p>
     <w:p>
@@ -4336,7 +3542,7 @@
     </w:p>
     <w:p>
       <w:pPr>
-        <w:pStyle w:val="Heading2"/>
+        <w:pStyle w:val="Ttulo2"/>
         <w:rPr>
           <w:rFonts w:cstheme="majorHAnsi"/>
         </w:rPr>
@@ -4363,7 +3569,7 @@
     </w:p>
     <w:p>
       <w:pPr>
-        <w:pStyle w:val="Heading2"/>
+        <w:pStyle w:val="Ttulo2"/>
         <w:rPr>
           <w:rFonts w:cstheme="majorHAnsi"/>
         </w:rPr>
@@ -4382,7 +3588,7 @@
     </w:p>
     <w:p>
       <w:pPr>
-        <w:pStyle w:val="Heading2"/>
+        <w:pStyle w:val="Ttulo2"/>
         <w:rPr>
           <w:rFonts w:cstheme="majorHAnsi"/>
         </w:rPr>
@@ -4399,15 +3605,7 @@
         <w:pStyle w:val="Requirement-Header"/>
       </w:pPr>
       <w:r>
-        <w:t xml:space="preserve">Provide a link to your planning dashboard in GitHub to review the tasks, their </w:t>
-      </w:r>
-      <w:proofErr w:type="gramStart"/>
-      <w:r>
-        <w:t>current status</w:t>
-      </w:r>
-      <w:proofErr w:type="gramEnd"/>
-      <w:r>
-        <w:t>, and your schedule.</w:t>
+        <w:t>Provide a link to your planning dashboard in GitHub to review the tasks, their current status, and your schedule.</w:t>
       </w:r>
     </w:p>
     <w:permStart w:id="1902000534" w:edGrp="everyone"/>
@@ -4438,7 +3636,7 @@
     </w:p>
     <w:p>
       <w:pPr>
-        <w:pStyle w:val="Heading1"/>
+        <w:pStyle w:val="Ttulo1"/>
         <w:tabs>
           <w:tab w:val="left" w:pos="284"/>
         </w:tabs>
@@ -4474,7 +3672,7 @@
     </w:p>
     <w:p>
       <w:pPr>
-        <w:pStyle w:val="Heading2"/>
+        <w:pStyle w:val="Ttulo2"/>
         <w:rPr>
           <w:rFonts w:cstheme="majorHAnsi"/>
         </w:rPr>
@@ -4522,7 +3720,7 @@
     </w:p>
     <w:p>
       <w:pPr>
-        <w:pStyle w:val="Heading2"/>
+        <w:pStyle w:val="Ttulo2"/>
         <w:rPr>
           <w:rFonts w:cstheme="majorHAnsi"/>
         </w:rPr>
@@ -4544,7 +3742,7 @@
     </w:p>
     <w:p>
       <w:pPr>
-        <w:pStyle w:val="Heading2"/>
+        <w:pStyle w:val="Ttulo2"/>
         <w:rPr>
           <w:rFonts w:cstheme="majorHAnsi"/>
         </w:rPr>
@@ -4563,7 +3761,7 @@
     </w:p>
     <w:p>
       <w:pPr>
-        <w:pStyle w:val="Heading2"/>
+        <w:pStyle w:val="Ttulo2"/>
         <w:rPr>
           <w:rFonts w:cstheme="majorHAnsi"/>
         </w:rPr>
@@ -4617,7 +3815,7 @@
     </w:p>
     <w:p>
       <w:pPr>
-        <w:pStyle w:val="Heading2"/>
+        <w:pStyle w:val="Ttulo2"/>
         <w:rPr>
           <w:rFonts w:cstheme="majorHAnsi"/>
         </w:rPr>
@@ -4634,15 +3832,7 @@
         <w:pStyle w:val="Requirement-Header"/>
       </w:pPr>
       <w:r>
-        <w:t xml:space="preserve">Provide a link to your planning dashboard in GitHub to review the tasks, their </w:t>
-      </w:r>
-      <w:proofErr w:type="gramStart"/>
-      <w:r>
-        <w:t>current status</w:t>
-      </w:r>
-      <w:proofErr w:type="gramEnd"/>
-      <w:r>
-        <w:t>, and your schedule.</w:t>
+        <w:t>Provide a link to your planning dashboard in GitHub to review the tasks, their current status, and your schedule.</w:t>
       </w:r>
       <w:r>
         <w:t xml:space="preserve">  </w:t>
@@ -4727,7 +3917,7 @@
     </w:p>
     <w:p>
       <w:pPr>
-        <w:pStyle w:val="Heading1"/>
+        <w:pStyle w:val="Ttulo1"/>
         <w:tabs>
           <w:tab w:val="left" w:pos="284"/>
         </w:tabs>
@@ -4763,7 +3953,7 @@
     </w:p>
     <w:p>
       <w:pPr>
-        <w:pStyle w:val="Heading2"/>
+        <w:pStyle w:val="Ttulo2"/>
         <w:rPr>
           <w:rFonts w:cstheme="majorHAnsi"/>
         </w:rPr>
@@ -4788,7 +3978,7 @@
     </w:p>
     <w:p>
       <w:pPr>
-        <w:pStyle w:val="Heading2"/>
+        <w:pStyle w:val="Ttulo2"/>
         <w:rPr>
           <w:rFonts w:cstheme="majorHAnsi"/>
         </w:rPr>
@@ -4813,7 +4003,7 @@
     </w:p>
     <w:p>
       <w:pPr>
-        <w:pStyle w:val="Heading2"/>
+        <w:pStyle w:val="Ttulo2"/>
         <w:rPr>
           <w:rFonts w:cstheme="majorHAnsi"/>
         </w:rPr>
@@ -4894,7 +4084,7 @@
     </w:p>
     <w:p>
       <w:pPr>
-        <w:pStyle w:val="Heading2"/>
+        <w:pStyle w:val="Ttulo2"/>
         <w:rPr>
           <w:rFonts w:cstheme="majorHAnsi"/>
         </w:rPr>
@@ -4919,7 +4109,7 @@
     </w:p>
     <w:p>
       <w:pPr>
-        <w:pStyle w:val="Heading2"/>
+        <w:pStyle w:val="Ttulo2"/>
         <w:rPr>
           <w:rFonts w:cstheme="majorHAnsi"/>
         </w:rPr>
@@ -5053,7 +4243,7 @@
     </w:p>
     <w:p>
       <w:pPr>
-        <w:pStyle w:val="Heading1"/>
+        <w:pStyle w:val="Ttulo1"/>
         <w:tabs>
           <w:tab w:val="left" w:pos="284"/>
         </w:tabs>
@@ -5089,7 +4279,7 @@
     </w:p>
     <w:p>
       <w:pPr>
-        <w:pStyle w:val="Heading2"/>
+        <w:pStyle w:val="Ttulo2"/>
         <w:rPr>
           <w:rFonts w:cstheme="majorHAnsi"/>
         </w:rPr>
@@ -5318,7 +4508,7 @@
     </w:p>
     <w:p>
       <w:pPr>
-        <w:pStyle w:val="Heading2"/>
+        <w:pStyle w:val="Ttulo2"/>
         <w:rPr>
           <w:rFonts w:cstheme="majorHAnsi"/>
         </w:rPr>
@@ -5343,7 +4533,7 @@
     </w:p>
     <w:p>
       <w:pPr>
-        <w:pStyle w:val="Heading2"/>
+        <w:pStyle w:val="Ttulo2"/>
         <w:rPr>
           <w:rFonts w:cstheme="majorHAnsi"/>
         </w:rPr>
@@ -5368,7 +4558,7 @@
     </w:p>
     <w:p>
       <w:pPr>
-        <w:pStyle w:val="Heading2"/>
+        <w:pStyle w:val="Ttulo2"/>
         <w:rPr>
           <w:rFonts w:cstheme="majorHAnsi"/>
         </w:rPr>
@@ -5393,7 +4583,7 @@
     </w:p>
     <w:p>
       <w:pPr>
-        <w:pStyle w:val="Heading2"/>
+        <w:pStyle w:val="Ttulo2"/>
         <w:rPr>
           <w:rFonts w:cstheme="majorHAnsi"/>
         </w:rPr>
@@ -5448,7 +4638,7 @@
     <w:p/>
     <w:p>
       <w:pPr>
-        <w:pStyle w:val="Heading1"/>
+        <w:pStyle w:val="Ttulo1"/>
         <w:tabs>
           <w:tab w:val="left" w:pos="284"/>
         </w:tabs>
@@ -5484,7 +4674,7 @@
     </w:p>
     <w:p>
       <w:pPr>
-        <w:pStyle w:val="Heading2"/>
+        <w:pStyle w:val="Ttulo2"/>
         <w:rPr>
           <w:rFonts w:cstheme="majorHAnsi"/>
         </w:rPr>
@@ -5509,7 +4699,7 @@
     </w:p>
     <w:p>
       <w:pPr>
-        <w:pStyle w:val="Heading2"/>
+        <w:pStyle w:val="Ttulo2"/>
         <w:rPr>
           <w:rFonts w:cstheme="majorHAnsi"/>
         </w:rPr>
@@ -5937,7 +5127,7 @@
     <w:bookmarkEnd w:id="7"/>
     <w:p>
       <w:pPr>
-        <w:pStyle w:val="Heading2"/>
+        <w:pStyle w:val="Ttulo2"/>
         <w:rPr>
           <w:rFonts w:cstheme="majorHAnsi"/>
         </w:rPr>
@@ -6039,55 +5229,7 @@
           <w:rFonts w:cstheme="majorHAnsi"/>
           <w:lang w:val="es-ES"/>
         </w:rPr>
-        <w:t>enlace de "</w:t>
-      </w:r>
-      <w:proofErr w:type="spellStart"/>
-      <w:r>
-        <w:rPr>
-          <w:rFonts w:cstheme="majorHAnsi"/>
-          <w:lang w:val="es-ES"/>
-        </w:rPr>
-        <w:t>List</w:t>
-      </w:r>
-      <w:proofErr w:type="spellEnd"/>
-      <w:r>
-        <w:rPr>
-          <w:rFonts w:cstheme="majorHAnsi"/>
-          <w:lang w:val="es-ES"/>
-        </w:rPr>
-        <w:t xml:space="preserve"> </w:t>
-      </w:r>
-      <w:proofErr w:type="spellStart"/>
-      <w:r>
-        <w:rPr>
-          <w:rFonts w:cstheme="majorHAnsi"/>
-          <w:lang w:val="es-ES"/>
-        </w:rPr>
-        <w:t>records</w:t>
-      </w:r>
-      <w:proofErr w:type="spellEnd"/>
-      <w:r>
-        <w:rPr>
-          <w:rFonts w:cstheme="majorHAnsi"/>
-          <w:lang w:val="es-ES"/>
-        </w:rPr>
-        <w:t xml:space="preserve">" no funciona. Aunque no he continuado la </w:t>
-      </w:r>
-      <w:proofErr w:type="gramStart"/>
-      <w:r>
-        <w:rPr>
-          <w:rFonts w:cstheme="majorHAnsi"/>
-          <w:lang w:val="es-ES"/>
-        </w:rPr>
-        <w:t>evaluación</w:t>
-      </w:r>
-      <w:proofErr w:type="gramEnd"/>
-      <w:r>
-        <w:rPr>
-          <w:rFonts w:cstheme="majorHAnsi"/>
-          <w:lang w:val="es-ES"/>
-        </w:rPr>
-        <w:t xml:space="preserve"> pero este problema lo he localizado antes y lo dejo indicado.</w:t>
+        <w:t>enlace de "List records" no funciona. Aunque no he continuado la evaluación pero este problema lo he localizado antes y lo dejo indicado.</w:t>
       </w:r>
     </w:p>
     <w:p>
@@ -6163,7 +5305,7 @@
           </mc:Choice>
           <mc:Fallback>
             <w:pict>
-              <v:shape w14:anchorId="319040A2" id="Straight Arrow Connector 2" o:spid="_x0000_s1026" type="#_x0000_t32" style="position:absolute;margin-left:150.75pt;margin-top:100.7pt;width:19.2pt;height:12.7pt;flip:x;z-index:251662336;visibility:visible;mso-wrap-style:square;mso-width-percent:0;mso-height-percent:0;mso-wrap-distance-left:9pt;mso-wrap-distance-top:0;mso-wrap-distance-right:9pt;mso-wrap-distance-bottom:0;mso-position-horizontal:absolute;mso-position-horizontal-relative:text;mso-position-vertical:absolute;mso-position-vertical-relative:text;mso-width-percent:0;mso-height-percent:0;mso-width-relative:margin;mso-height-relative:margin" o:gfxdata="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" strokecolor="#c00000" strokeweight="2.25pt">
+              <v:shape w14:anchorId="319040A2" id="Straight Arrow Connector 2" o:spid="_x0000_s1026" type="#_x0000_t32" style="position:absolute;margin-left:150.75pt;margin-top:100.7pt;width:19.2pt;height:12.7pt;flip:x;z-index:251662336;visibility:visible;mso-wrap-style:square;mso-width-percent:0;mso-height-percent:0;mso-wrap-distance-left:9pt;mso-wrap-distance-top:0;mso-wrap-distance-right:9pt;mso-wrap-distance-bottom:0;mso-position-horizontal:absolute;mso-position-horizontal-relative:text;mso-position-vertical:absolute;mso-position-vertical-relative:text;mso-width-percent:0;mso-height-percent:0;mso-width-relative:margin;mso-height-relative:margin" o:gfxdata="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" strokecolor="#c00000" strokeweight="2.25pt">
                 <v:stroke endarrow="block" joinstyle="miter"/>
               </v:shape>
             </w:pict>
@@ -6239,7 +5381,7 @@
           </mc:Choice>
           <mc:Fallback>
             <w:pict>
-              <v:shape w14:anchorId="72608924" id="Straight Arrow Connector 2" o:spid="_x0000_s1026" type="#_x0000_t32" style="position:absolute;margin-left:150.45pt;margin-top:44.15pt;width:19.2pt;height:12.7pt;flip:x;z-index:251660288;visibility:visible;mso-wrap-style:square;mso-width-percent:0;mso-height-percent:0;mso-wrap-distance-left:9pt;mso-wrap-distance-top:0;mso-wrap-distance-right:9pt;mso-wrap-distance-bottom:0;mso-position-horizontal:absolute;mso-position-horizontal-relative:text;mso-position-vertical:absolute;mso-position-vertical-relative:text;mso-width-percent:0;mso-height-percent:0;mso-width-relative:margin;mso-height-relative:margin" o:gfxdata="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" strokecolor="#c00000" strokeweight="2.25pt">
+              <v:shape w14:anchorId="72608924" id="Straight Arrow Connector 2" o:spid="_x0000_s1026" type="#_x0000_t32" style="position:absolute;margin-left:150.45pt;margin-top:44.15pt;width:19.2pt;height:12.7pt;flip:x;z-index:251660288;visibility:visible;mso-wrap-style:square;mso-width-percent:0;mso-height-percent:0;mso-wrap-distance-left:9pt;mso-wrap-distance-top:0;mso-wrap-distance-right:9pt;mso-wrap-distance-bottom:0;mso-position-horizontal:absolute;mso-position-horizontal-relative:text;mso-position-vertical:absolute;mso-position-vertical-relative:text;mso-width-percent:0;mso-height-percent:0;mso-width-relative:margin;mso-height-relative:margin" o:gfxdata="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" strokecolor="#c00000" strokeweight="2.25pt">
                 <v:stroke endarrow="block" joinstyle="miter"/>
               </v:shape>
             </w:pict>
@@ -6247,6 +5389,9 @@
         </mc:AlternateContent>
       </w:r>
       <w:r>
+        <w:rPr>
+          <w:noProof/>
+        </w:rPr>
         <w:drawing>
           <wp:inline distT="0" distB="0" distL="0" distR="0" wp14:anchorId="70F3553D" wp14:editId="09F20971">
             <wp:extent cx="1963479" cy="1555714"/>
@@ -6286,7 +5431,7 @@
     </w:p>
     <w:p>
       <w:pPr>
-        <w:pStyle w:val="Heading2"/>
+        <w:pStyle w:val="Ttulo2"/>
         <w:rPr>
           <w:rFonts w:cstheme="majorHAnsi"/>
         </w:rPr>
@@ -6311,7 +5456,7 @@
     </w:p>
     <w:p>
       <w:pPr>
-        <w:pStyle w:val="Heading2"/>
+        <w:pStyle w:val="Ttulo2"/>
         <w:rPr>
           <w:rFonts w:cstheme="majorHAnsi"/>
         </w:rPr>
@@ -6389,7 +5534,7 @@
     </w:p>
     <w:p>
       <w:pPr>
-        <w:pStyle w:val="Heading1"/>
+        <w:pStyle w:val="Ttulo1"/>
       </w:pPr>
       <w:r>
         <w:lastRenderedPageBreak/>
@@ -6407,7 +5552,7 @@
     </w:p>
     <w:p>
       <w:pPr>
-        <w:pStyle w:val="Heading2"/>
+        <w:pStyle w:val="Ttulo2"/>
         <w:rPr>
           <w:rFonts w:cstheme="majorHAnsi"/>
         </w:rPr>
@@ -6432,7 +5577,7 @@
     </w:p>
     <w:p>
       <w:pPr>
-        <w:pStyle w:val="Heading2"/>
+        <w:pStyle w:val="Ttulo2"/>
         <w:rPr>
           <w:rFonts w:cstheme="majorHAnsi"/>
         </w:rPr>
@@ -6457,7 +5602,7 @@
     </w:p>
     <w:p>
       <w:pPr>
-        <w:pStyle w:val="Heading2"/>
+        <w:pStyle w:val="Ttulo2"/>
         <w:rPr>
           <w:rFonts w:cstheme="majorHAnsi"/>
         </w:rPr>
@@ -6482,7 +5627,7 @@
     </w:p>
     <w:p>
       <w:pPr>
-        <w:pStyle w:val="Heading2"/>
+        <w:pStyle w:val="Ttulo2"/>
         <w:rPr>
           <w:rFonts w:cstheme="majorHAnsi"/>
         </w:rPr>
@@ -6542,7 +5687,7 @@
     </w:p>
     <w:p>
       <w:pPr>
-        <w:pStyle w:val="Heading2"/>
+        <w:pStyle w:val="Ttulo2"/>
         <w:rPr>
           <w:rFonts w:cstheme="majorHAnsi"/>
         </w:rPr>
@@ -6595,7 +5740,7 @@
     </w:p>
     <w:p>
       <w:pPr>
-        <w:pStyle w:val="Heading1"/>
+        <w:pStyle w:val="Ttulo1"/>
         <w:tabs>
           <w:tab w:val="left" w:pos="284"/>
         </w:tabs>
@@ -6631,7 +5776,7 @@
     </w:p>
     <w:p>
       <w:pPr>
-        <w:pStyle w:val="Heading2"/>
+        <w:pStyle w:val="Ttulo2"/>
         <w:rPr>
           <w:rFonts w:cstheme="majorHAnsi"/>
         </w:rPr>
@@ -6656,7 +5801,7 @@
     </w:p>
     <w:p>
       <w:pPr>
-        <w:pStyle w:val="Heading2"/>
+        <w:pStyle w:val="Ttulo2"/>
         <w:rPr>
           <w:rFonts w:cstheme="majorHAnsi"/>
         </w:rPr>
@@ -6681,7 +5826,7 @@
     </w:p>
     <w:p>
       <w:pPr>
-        <w:pStyle w:val="Heading2"/>
+        <w:pStyle w:val="Ttulo2"/>
         <w:rPr>
           <w:rFonts w:cstheme="majorHAnsi"/>
         </w:rPr>
@@ -6706,7 +5851,7 @@
     </w:p>
     <w:p>
       <w:pPr>
-        <w:pStyle w:val="Heading2"/>
+        <w:pStyle w:val="Ttulo2"/>
         <w:rPr>
           <w:rFonts w:cstheme="majorHAnsi"/>
         </w:rPr>
@@ -6731,7 +5876,7 @@
     </w:p>
     <w:p>
       <w:pPr>
-        <w:pStyle w:val="Heading2"/>
+        <w:pStyle w:val="Ttulo2"/>
         <w:rPr>
           <w:rFonts w:cstheme="majorHAnsi"/>
         </w:rPr>
@@ -6819,7 +5964,7 @@
     </w:p>
     <w:p>
       <w:pPr>
-        <w:pStyle w:val="Heading1"/>
+        <w:pStyle w:val="Ttulo1"/>
         <w:tabs>
           <w:tab w:val="left" w:pos="284"/>
         </w:tabs>
@@ -6855,7 +6000,7 @@
     </w:p>
     <w:p>
       <w:pPr>
-        <w:pStyle w:val="Heading2"/>
+        <w:pStyle w:val="Ttulo2"/>
         <w:rPr>
           <w:rFonts w:cstheme="majorHAnsi"/>
         </w:rPr>
@@ -7049,7 +6194,7 @@
     </w:p>
     <w:p>
       <w:pPr>
-        <w:pStyle w:val="Heading2"/>
+        <w:pStyle w:val="Ttulo2"/>
         <w:rPr>
           <w:rFonts w:cstheme="majorHAnsi"/>
         </w:rPr>
@@ -7074,7 +6219,7 @@
     </w:p>
     <w:p>
       <w:pPr>
-        <w:pStyle w:val="Heading2"/>
+        <w:pStyle w:val="Ttulo2"/>
         <w:rPr>
           <w:rFonts w:cstheme="majorHAnsi"/>
         </w:rPr>
@@ -7141,7 +6286,7 @@
     </w:p>
     <w:p>
       <w:pPr>
-        <w:pStyle w:val="Heading2"/>
+        <w:pStyle w:val="Ttulo2"/>
         <w:rPr>
           <w:rFonts w:cstheme="majorHAnsi"/>
         </w:rPr>
@@ -7166,7 +6311,7 @@
     </w:p>
     <w:p>
       <w:pPr>
-        <w:pStyle w:val="Heading2"/>
+        <w:pStyle w:val="Ttulo2"/>
         <w:rPr>
           <w:rFonts w:cstheme="majorHAnsi"/>
         </w:rPr>
@@ -7248,7 +6393,7 @@
     </w:p>
     <w:p>
       <w:pPr>
-        <w:pStyle w:val="Heading1"/>
+        <w:pStyle w:val="Ttulo1"/>
         <w:tabs>
           <w:tab w:val="left" w:pos="284"/>
         </w:tabs>
@@ -7284,7 +6429,7 @@
     </w:p>
     <w:p>
       <w:pPr>
-        <w:pStyle w:val="Heading2"/>
+        <w:pStyle w:val="Ttulo2"/>
         <w:rPr>
           <w:rFonts w:cstheme="majorHAnsi"/>
         </w:rPr>
@@ -7309,7 +6454,7 @@
     </w:p>
     <w:p>
       <w:pPr>
-        <w:pStyle w:val="Heading2"/>
+        <w:pStyle w:val="Ttulo2"/>
         <w:rPr>
           <w:rFonts w:cstheme="majorHAnsi"/>
         </w:rPr>
@@ -7529,7 +6674,7 @@
     </w:p>
     <w:p>
       <w:pPr>
-        <w:pStyle w:val="Heading2"/>
+        <w:pStyle w:val="Ttulo2"/>
         <w:rPr>
           <w:rFonts w:cstheme="majorHAnsi"/>
         </w:rPr>
@@ -7610,155 +6755,241 @@
         <w:t>,</w:t>
       </w:r>
       <w:r>
+        <w:t xml:space="preserve"> “viagra”</w:t>
+      </w:r>
+      <w:r>
+        <w:t>,</w:t>
+      </w:r>
+      <w:r>
+        <w:t xml:space="preserve"> “cialis”</w:t>
+      </w:r>
+      <w:r>
+        <w:t>,</w:t>
+      </w:r>
+      <w:r>
+        <w:t xml:space="preserve"> “one million”</w:t>
+      </w:r>
+      <w:r>
+        <w:t>,</w:t>
+      </w:r>
+      <w:r>
+        <w:t xml:space="preserve"> “you’ve won”</w:t>
+      </w:r>
+      <w:r>
+        <w:t>,</w:t>
+      </w:r>
+      <w:r>
+        <w:t xml:space="preserve"> “nigeria”</w:t>
+      </w:r>
+      <w:r>
+        <w:t>,</w:t>
+      </w:r>
+      <w:r>
+        <w:t xml:space="preserve"> and their corresponding translations in </w:t>
+      </w:r>
+      <w:r>
+        <w:t xml:space="preserve">the </w:t>
+      </w:r>
+      <w:r>
+        <w:t>supported languages</w:t>
+      </w:r>
+      <w:r>
+        <w:t xml:space="preserve">.  </w:t>
+      </w:r>
+      <w:r>
+        <w:t xml:space="preserve">The default threshold for identifying spam is </w:t>
+      </w:r>
+      <w:r>
+        <w:t xml:space="preserve">preset to </w:t>
+      </w:r>
+      <w:r>
+        <w:t>10%</w:t>
+      </w:r>
+      <w:r>
+        <w:t xml:space="preserve">.  </w:t>
+      </w:r>
+      <w:r>
+        <w:t>Administrators may modify both the spam terms and the threshold</w:t>
+      </w:r>
+      <w:r>
+        <w:t xml:space="preserve">.  </w:t>
+      </w:r>
+      <w:r>
+        <w:t xml:space="preserve">The system must preprocess text to account for </w:t>
+      </w:r>
+      <w:r>
+        <w:t>“</w:t>
+      </w:r>
+      <w:r>
+        <w:t>emphatic spacing</w:t>
+      </w:r>
+      <w:r>
+        <w:t>”</w:t>
+      </w:r>
+      <w:r>
+        <w:t xml:space="preserve"> by removing any punctuation between consecutive letters</w:t>
+      </w:r>
+      <w:r>
+        <w:t xml:space="preserve"> (e.g., "S.E.X", "H:A:R:D C:O:R:E", or "V*I:AG!$R-A")</w:t>
+      </w:r>
+      <w:r>
+        <w:t xml:space="preserve">. </w:t>
+      </w:r>
+      <w:r>
+        <w:t xml:space="preserve"> </w:t>
+      </w:r>
+      <w:r>
+        <w:t>A term is considered spam regardless of letter case or the placement of punctuation</w:t>
+      </w:r>
+      <w:r>
+        <w:t xml:space="preserve"> </w:t>
+      </w:r>
+      <w:r>
+        <w:t>symbols</w:t>
+      </w:r>
+      <w:r>
+        <w:t xml:space="preserve"> </w:t>
+      </w:r>
+      <w:r>
+        <w:t xml:space="preserve">in </w:t>
+      </w:r>
+      <w:r>
+        <w:t>between letters. For instance, “one</w:t>
+      </w:r>
+      <w:r>
+        <w:rPr>
+          <w:rFonts w:ascii="Segoe UI Symbol" w:hAnsi="Segoe UI Symbol" w:cs="Segoe UI Symbol"/>
+        </w:rPr>
+        <w:t>␣</w:t>
+      </w:r>
+      <w:r>
+        <w:t>million” would match “ONE</w:t>
+      </w:r>
+      <w:r>
+        <w:rPr>
+          <w:rFonts w:ascii="Segoe UI Symbol" w:hAnsi="Segoe UI Symbol" w:cs="Segoe UI Symbol"/>
+        </w:rPr>
+        <w:t>␣</w:t>
+      </w:r>
+      <w:r>
+        <w:t>MILLION”</w:t>
+      </w:r>
+      <w:r>
+        <w:t>,</w:t>
+      </w:r>
+      <w:r>
         <w:t xml:space="preserve"> “</w:t>
       </w:r>
-      <w:proofErr w:type="spellStart"/>
-      <w:r>
-        <w:t>viagra</w:t>
-      </w:r>
-      <w:proofErr w:type="spellEnd"/>
-      <w:r>
-        <w:t>”</w:t>
+      <w:r>
+        <w:t>*</w:t>
+      </w:r>
+      <w:r>
+        <w:t>O</w:t>
+      </w:r>
+      <w:r>
+        <w:t>*</w:t>
+      </w:r>
+      <w:r>
+        <w:t>n</w:t>
+      </w:r>
+      <w:r>
+        <w:t>*</w:t>
+      </w:r>
+      <w:r>
+        <w:t>E</w:t>
+      </w:r>
+      <w:r>
+        <w:rPr>
+          <w:rFonts w:ascii="Segoe UI Symbol" w:hAnsi="Segoe UI Symbol" w:cs="Segoe UI Symbol"/>
+        </w:rPr>
+        <w:t xml:space="preserve">* </w:t>
+      </w:r>
+      <w:r>
+        <w:t>M</w:t>
+      </w:r>
+      <w:r>
+        <w:t>:</w:t>
+      </w:r>
+      <w:r>
+        <w:t>i</w:t>
+      </w:r>
+      <w:r>
+        <w:t>:</w:t>
+      </w:r>
+      <w:r>
+        <w:t>L</w:t>
+      </w:r>
+      <w:r>
+        <w:t>:</w:t>
+      </w:r>
+      <w:r>
+        <w:t>L</w:t>
+      </w:r>
+      <w:r>
+        <w:t>:</w:t>
+      </w:r>
+      <w:r>
+        <w:t>i</w:t>
+      </w:r>
+      <w:r>
+        <w:t>:</w:t>
+      </w:r>
+      <w:r>
+        <w:t>O</w:t>
+      </w:r>
+      <w:r>
+        <w:t>:</w:t>
+      </w:r>
+      <w:r>
+        <w:t>n”</w:t>
       </w:r>
       <w:r>
         <w:t>,</w:t>
       </w:r>
       <w:r>
-        <w:t xml:space="preserve"> “</w:t>
-      </w:r>
-      <w:proofErr w:type="spellStart"/>
-      <w:r>
-        <w:t>cialis</w:t>
-      </w:r>
-      <w:proofErr w:type="spellEnd"/>
-      <w:r>
-        <w:t>”</w:t>
+        <w:t xml:space="preserve"> and “One</w:t>
+      </w:r>
+      <w:r>
+        <w:rPr>
+          <w:rFonts w:ascii="Segoe UI Symbol" w:hAnsi="Segoe UI Symbol" w:cs="Segoe UI Symbol"/>
+        </w:rPr>
+        <w:t>␣</w:t>
+      </w:r>
+      <w:r>
+        <w:rPr>
+          <w:rFonts w:ascii="Cambria Math" w:hAnsi="Cambria Math" w:cs="Cambria Math"/>
+        </w:rPr>
+        <w:t>⏎</w:t>
+      </w:r>
+      <w:r>
+        <w:rPr>
+          <w:rFonts w:ascii="Segoe UI Symbol" w:hAnsi="Segoe UI Symbol" w:cs="Segoe UI Symbol"/>
+        </w:rPr>
+        <w:t>␣</w:t>
+      </w:r>
+      <w:r>
+        <w:t>Million”</w:t>
       </w:r>
       <w:r>
         <w:t>,</w:t>
       </w:r>
       <w:r>
-        <w:t xml:space="preserve"> “one million”</w:t>
+        <w:t xml:space="preserve"> but would not match “One</w:t>
+      </w:r>
+      <w:r>
+        <w:rPr>
+          <w:rFonts w:ascii="Segoe UI Symbol" w:hAnsi="Segoe UI Symbol" w:cs="Segoe UI Symbol"/>
+        </w:rPr>
+        <w:t>␣</w:t>
+      </w:r>
+      <w:r>
+        <w:t>Millionaire”</w:t>
       </w:r>
       <w:r>
         <w:t>,</w:t>
       </w:r>
       <w:r>
-        <w:t xml:space="preserve"> “you’ve won”</w:t>
-      </w:r>
-      <w:r>
-        <w:t>,</w:t>
-      </w:r>
-      <w:r>
-        <w:t xml:space="preserve"> “</w:t>
-      </w:r>
-      <w:proofErr w:type="spellStart"/>
-      <w:r>
-        <w:t>nigeria</w:t>
-      </w:r>
-      <w:proofErr w:type="spellEnd"/>
-      <w:r>
-        <w:t>”</w:t>
-      </w:r>
-      <w:r>
-        <w:t>,</w:t>
-      </w:r>
-      <w:r>
-        <w:t xml:space="preserve"> and their corresponding translations in </w:t>
-      </w:r>
-      <w:r>
-        <w:t xml:space="preserve">the </w:t>
-      </w:r>
-      <w:r>
-        <w:t>supported languages</w:t>
-      </w:r>
-      <w:r>
-        <w:t xml:space="preserve">.  </w:t>
-      </w:r>
-      <w:r>
-        <w:t xml:space="preserve">The default threshold for identifying spam is </w:t>
-      </w:r>
-      <w:proofErr w:type="spellStart"/>
-      <w:r>
-        <w:t>preset</w:t>
-      </w:r>
-      <w:proofErr w:type="spellEnd"/>
-      <w:r>
-        <w:t xml:space="preserve"> to </w:t>
-      </w:r>
-      <w:r>
-        <w:t>10%</w:t>
-      </w:r>
-      <w:r>
-        <w:t xml:space="preserve">.  </w:t>
-      </w:r>
-      <w:r>
-        <w:t>Administrators may modify both the spam terms and the threshold</w:t>
-      </w:r>
-      <w:r>
-        <w:t xml:space="preserve">.  </w:t>
-      </w:r>
-      <w:r>
-        <w:t xml:space="preserve">The system must </w:t>
-      </w:r>
-      <w:proofErr w:type="spellStart"/>
-      <w:r>
-        <w:t>preprocess</w:t>
-      </w:r>
-      <w:proofErr w:type="spellEnd"/>
-      <w:r>
-        <w:t xml:space="preserve"> text to account for </w:t>
-      </w:r>
-      <w:r>
-        <w:t>“</w:t>
-      </w:r>
-      <w:r>
-        <w:t>emphatic spacing</w:t>
-      </w:r>
-      <w:r>
-        <w:t>”</w:t>
-      </w:r>
-      <w:r>
-        <w:t xml:space="preserve"> by removing any punctuation between consecutive letters</w:t>
-      </w:r>
-      <w:r>
-        <w:t xml:space="preserve"> (e.g., "S.E.X", "</w:t>
-      </w:r>
-      <w:proofErr w:type="gramStart"/>
-      <w:r>
-        <w:t>H:A</w:t>
-      </w:r>
-      <w:proofErr w:type="gramEnd"/>
-      <w:r>
-        <w:t>:R:D C:O:R:E", or "V*I:AG!$R-A")</w:t>
-      </w:r>
-      <w:r>
-        <w:t xml:space="preserve">. </w:t>
-      </w:r>
-      <w:r>
-        <w:t xml:space="preserve"> </w:t>
-      </w:r>
-      <w:r>
-        <w:t>A term is considered spam regardless of letter case or the placement of punctuation</w:t>
-      </w:r>
-      <w:r>
-        <w:t xml:space="preserve"> </w:t>
-      </w:r>
-      <w:r>
-        <w:t>symbols</w:t>
-      </w:r>
-      <w:r>
-        <w:t xml:space="preserve"> </w:t>
-      </w:r>
-      <w:r>
-        <w:t xml:space="preserve">in </w:t>
-      </w:r>
-      <w:r>
-        <w:t>between letters. For instance, “</w:t>
-      </w:r>
-      <w:proofErr w:type="spellStart"/>
-      <w:r>
-        <w:t>one</w:t>
+        <w:t xml:space="preserve"> “One</w:t>
       </w:r>
       <w:r>
         <w:rPr>
@@ -7767,11 +6998,7 @@
         <w:t>␣</w:t>
       </w:r>
       <w:r>
-        <w:t>million</w:t>
-      </w:r>
-      <w:proofErr w:type="spellEnd"/>
-      <w:r>
-        <w:t>” would match “ONE</w:t>
+        <w:t>or</w:t>
       </w:r>
       <w:r>
         <w:rPr>
@@ -7780,89 +7007,22 @@
         <w:t>␣</w:t>
       </w:r>
       <w:r>
-        <w:t>MILLION”</w:t>
-      </w:r>
-      <w:r>
-        <w:t>,</w:t>
-      </w:r>
-      <w:r>
-        <w:t xml:space="preserve"> “</w:t>
-      </w:r>
-      <w:r>
-        <w:t>*</w:t>
-      </w:r>
-      <w:r>
-        <w:t>O</w:t>
-      </w:r>
-      <w:r>
-        <w:t>*</w:t>
-      </w:r>
-      <w:r>
-        <w:t>n</w:t>
-      </w:r>
-      <w:r>
-        <w:t>*</w:t>
-      </w:r>
-      <w:r>
-        <w:t>E</w:t>
+        <w:t>two</w:t>
       </w:r>
       <w:r>
         <w:rPr>
           <w:rFonts w:ascii="Segoe UI Symbol" w:hAnsi="Segoe UI Symbol" w:cs="Segoe UI Symbol"/>
         </w:rPr>
-        <w:t xml:space="preserve">* </w:t>
-      </w:r>
-      <w:proofErr w:type="spellStart"/>
-      <w:proofErr w:type="gramStart"/>
-      <w:r>
-        <w:t>M</w:t>
-      </w:r>
-      <w:r>
-        <w:t>:</w:t>
-      </w:r>
-      <w:r>
-        <w:t>i</w:t>
-      </w:r>
-      <w:proofErr w:type="gramEnd"/>
-      <w:r>
-        <w:t>:</w:t>
-      </w:r>
-      <w:r>
-        <w:t>L</w:t>
-      </w:r>
-      <w:r>
-        <w:t>:</w:t>
-      </w:r>
-      <w:r>
-        <w:t>L</w:t>
-      </w:r>
-      <w:r>
-        <w:t>:</w:t>
-      </w:r>
-      <w:r>
-        <w:t>i</w:t>
-      </w:r>
-      <w:r>
-        <w:t>:</w:t>
-      </w:r>
-      <w:r>
-        <w:t>O</w:t>
-      </w:r>
-      <w:r>
-        <w:t>:</w:t>
-      </w:r>
-      <w:r>
-        <w:t>n</w:t>
-      </w:r>
-      <w:proofErr w:type="spellEnd"/>
-      <w:r>
-        <w:t>”</w:t>
-      </w:r>
-      <w:r>
-        <w:t>,</w:t>
-      </w:r>
-      <w:r>
-        <w:t xml:space="preserve"> and “One</w:t>
+        <w:t>␣</w:t>
+      </w:r>
+      <w:r>
+        <w:t>millions”</w:t>
+      </w:r>
+      <w:r>
+        <w:t xml:space="preserve">, </w:t>
+      </w:r>
+      <w:r>
+        <w:t>or “One</w:t>
       </w:r>
       <w:r>
         <w:rPr>
@@ -7871,10 +7031,7 @@
         <w:t>␣</w:t>
       </w:r>
       <w:r>
-        <w:rPr>
-          <w:rFonts w:ascii="Cambria Math" w:hAnsi="Cambria Math" w:cs="Cambria Math"/>
-        </w:rPr>
-        <w:t>⏎</w:t>
+        <w:t>sexy</w:t>
       </w:r>
       <w:r>
         <w:rPr>
@@ -7883,103 +7040,7 @@
         <w:t>␣</w:t>
       </w:r>
       <w:r>
-        <w:t>Million”</w:t>
-      </w:r>
-      <w:r>
-        <w:t>,</w:t>
-      </w:r>
-      <w:r>
-        <w:t xml:space="preserve"> but would not match “</w:t>
-      </w:r>
-      <w:proofErr w:type="spellStart"/>
-      <w:r>
-        <w:t>One</w:t>
-      </w:r>
-      <w:r>
-        <w:rPr>
-          <w:rFonts w:ascii="Segoe UI Symbol" w:hAnsi="Segoe UI Symbol" w:cs="Segoe UI Symbol"/>
-        </w:rPr>
-        <w:t>␣</w:t>
-      </w:r>
-      <w:r>
-        <w:t>Millionaire</w:t>
-      </w:r>
-      <w:proofErr w:type="spellEnd"/>
-      <w:r>
-        <w:t>”</w:t>
-      </w:r>
-      <w:r>
-        <w:t>,</w:t>
-      </w:r>
-      <w:r>
-        <w:t xml:space="preserve"> “</w:t>
-      </w:r>
-      <w:proofErr w:type="spellStart"/>
-      <w:r>
-        <w:t>One</w:t>
-      </w:r>
-      <w:r>
-        <w:rPr>
-          <w:rFonts w:ascii="Segoe UI Symbol" w:hAnsi="Segoe UI Symbol" w:cs="Segoe UI Symbol"/>
-        </w:rPr>
-        <w:t>␣</w:t>
-      </w:r>
-      <w:r>
-        <w:t>or</w:t>
-      </w:r>
-      <w:r>
-        <w:rPr>
-          <w:rFonts w:ascii="Segoe UI Symbol" w:hAnsi="Segoe UI Symbol" w:cs="Segoe UI Symbol"/>
-        </w:rPr>
-        <w:t>␣</w:t>
-      </w:r>
-      <w:r>
-        <w:t>two</w:t>
-      </w:r>
-      <w:r>
-        <w:rPr>
-          <w:rFonts w:ascii="Segoe UI Symbol" w:hAnsi="Segoe UI Symbol" w:cs="Segoe UI Symbol"/>
-        </w:rPr>
-        <w:t>␣</w:t>
-      </w:r>
-      <w:r>
-        <w:t>millions</w:t>
-      </w:r>
-      <w:proofErr w:type="spellEnd"/>
-      <w:r>
-        <w:t>”</w:t>
-      </w:r>
-      <w:r>
-        <w:t xml:space="preserve">, </w:t>
-      </w:r>
-      <w:r>
-        <w:t>or “</w:t>
-      </w:r>
-      <w:proofErr w:type="spellStart"/>
-      <w:r>
-        <w:t>One</w:t>
-      </w:r>
-      <w:r>
-        <w:rPr>
-          <w:rFonts w:ascii="Segoe UI Symbol" w:hAnsi="Segoe UI Symbol" w:cs="Segoe UI Symbol"/>
-        </w:rPr>
-        <w:t>␣</w:t>
-      </w:r>
-      <w:r>
-        <w:t>sexy</w:t>
-      </w:r>
-      <w:r>
-        <w:rPr>
-          <w:rFonts w:ascii="Segoe UI Symbol" w:hAnsi="Segoe UI Symbol" w:cs="Segoe UI Symbol"/>
-        </w:rPr>
-        <w:t>␣</w:t>
-      </w:r>
-      <w:r>
-        <w:t>million</w:t>
-      </w:r>
-      <w:proofErr w:type="spellEnd"/>
-      <w:r>
-        <w:t>”</w:t>
+        <w:t>million”</w:t>
       </w:r>
       <w:r>
         <w:t>.</w:t>
@@ -8070,7 +7131,7 @@
     </w:p>
     <w:p>
       <w:pPr>
-        <w:pStyle w:val="Heading2"/>
+        <w:pStyle w:val="Ttulo2"/>
         <w:rPr>
           <w:rFonts w:cstheme="majorHAnsi"/>
         </w:rPr>
@@ -8096,7 +7157,7 @@
     </w:p>
     <w:p>
       <w:pPr>
-        <w:pStyle w:val="Heading2"/>
+        <w:pStyle w:val="Ttulo2"/>
         <w:rPr>
           <w:rFonts w:cstheme="majorHAnsi"/>
         </w:rPr>
@@ -8181,7 +7242,7 @@
     </w:p>
     <w:p>
       <w:pPr>
-        <w:pStyle w:val="Heading1"/>
+        <w:pStyle w:val="Ttulo1"/>
         <w:tabs>
           <w:tab w:val="left" w:pos="284"/>
         </w:tabs>
@@ -8217,7 +7278,7 @@
     </w:p>
     <w:p>
       <w:pPr>
-        <w:pStyle w:val="Heading2"/>
+        <w:pStyle w:val="Ttulo2"/>
         <w:rPr>
           <w:rFonts w:cstheme="majorHAnsi"/>
         </w:rPr>
@@ -8242,7 +7303,7 @@
     </w:p>
     <w:p>
       <w:pPr>
-        <w:pStyle w:val="Heading2"/>
+        <w:pStyle w:val="Ttulo2"/>
         <w:rPr>
           <w:rFonts w:cstheme="majorHAnsi"/>
         </w:rPr>
@@ -8267,7 +7328,7 @@
     </w:p>
     <w:p>
       <w:pPr>
-        <w:pStyle w:val="Heading2"/>
+        <w:pStyle w:val="Ttulo2"/>
         <w:rPr>
           <w:rFonts w:cstheme="majorHAnsi"/>
         </w:rPr>
@@ -8292,7 +7353,7 @@
     </w:p>
     <w:p>
       <w:pPr>
-        <w:pStyle w:val="Heading2"/>
+        <w:pStyle w:val="Ttulo2"/>
         <w:rPr>
           <w:rFonts w:cstheme="majorHAnsi"/>
         </w:rPr>
@@ -8352,7 +7413,7 @@
     </w:p>
     <w:p>
       <w:pPr>
-        <w:pStyle w:val="Heading2"/>
+        <w:pStyle w:val="Ttulo2"/>
         <w:rPr>
           <w:rFonts w:cstheme="majorHAnsi"/>
         </w:rPr>
@@ -8459,7 +7520,7 @@
 </file>
 
 <file path=word/numbering.xml><?xml version="1.0" encoding="utf-8"?>
-<w:numbering xmlns:wpc="http://schemas.microsoft.com/office/word/2010/wordprocessingCanvas" xmlns:cx="http://schemas.microsoft.com/office/drawing/2014/chartex" xmlns:cx1="http://schemas.microsoft.com/office/drawing/2015/9/8/chartex" xmlns:cx2="http://schemas.microsoft.com/office/drawing/2015/10/21/chartex" xmlns:cx3="http://schemas.microsoft.com/office/drawing/2016/5/9/chartex" xmlns:cx4="http://schemas.microsoft.com/office/drawing/2016/5/10/chartex" xmlns:cx5="http://schemas.microsoft.com/office/drawing/2016/5/11/chartex" xmlns:cx6="http://schemas.microsoft.com/office/drawing/2016/5/12/chartex" xmlns:cx7="http://schemas.microsoft.com/office/drawing/2016/5/13/chartex" xmlns:cx8="http://schemas.microsoft.com/office/drawing/2016/5/14/chartex" xmlns:mc="http://schemas.openxmlformats.org/markup-compatibility/2006" xmlns:aink="http://schemas.microsoft.com/office/drawing/2016/ink" xmlns:am3d="http://schemas.microsoft.com/office/drawing/2017/model3d" xmlns:o="urn:schemas-microsoft-com:office:office" xmlns:oel="http://schemas.microsoft.com/office/2019/extlst" xmlns:r="http://schemas.openxmlformats.org/officeDocument/2006/relationships" xmlns:m="http://schemas.openxmlformats.org/officeDocument/2006/math" xmlns:v="urn:schemas-microsoft-com:vml" xmlns:wp14="http://schemas.microsoft.com/office/word/2010/wordprocessingDrawing" xmlns:wp="http://schemas.openxmlformats.org/drawingml/2006/wordprocessingDrawing" xmlns:w10="urn:schemas-microsoft-com:office:word" xmlns:w="http://schemas.openxmlformats.org/wordprocessingml/2006/main" xmlns:w14="http://schemas.microsoft.com/office/word/2010/wordml" xmlns:w15="http://schemas.microsoft.com/office/word/2012/wordml" xmlns:w16cex="http://schemas.microsoft.com/office/word/2018/wordml/cex" xmlns:w16cid="http://schemas.microsoft.com/office/word/2016/wordml/cid" xmlns:w16="http://schemas.microsoft.com/office/word/2018/wordml" xmlns:w16sdtdh="http://schemas.microsoft.com/office/word/2020/wordml/sdtdatahash" xmlns:w16se="http://schemas.microsoft.com/office/word/2015/wordml/symex" xmlns:wpg="http://schemas.microsoft.com/office/word/2010/wordprocessingGroup" xmlns:wpi="http://schemas.microsoft.com/office/word/2010/wordprocessingInk" xmlns:wne="http://schemas.microsoft.com/office/word/2006/wordml" xmlns:wps="http://schemas.microsoft.com/office/word/2010/wordprocessingShape" mc:Ignorable="w14 w15 w16se w16cid w16 w16cex w16sdtdh wp14">
+<w:numbering xmlns:wpc="http://schemas.microsoft.com/office/word/2010/wordprocessingCanvas" xmlns:cx="http://schemas.microsoft.com/office/drawing/2014/chartex" xmlns:cx1="http://schemas.microsoft.com/office/drawing/2015/9/8/chartex" xmlns:cx2="http://schemas.microsoft.com/office/drawing/2015/10/21/chartex" xmlns:cx3="http://schemas.microsoft.com/office/drawing/2016/5/9/chartex" xmlns:cx4="http://schemas.microsoft.com/office/drawing/2016/5/10/chartex" xmlns:cx5="http://schemas.microsoft.com/office/drawing/2016/5/11/chartex" xmlns:cx6="http://schemas.microsoft.com/office/drawing/2016/5/12/chartex" xmlns:cx7="http://schemas.microsoft.com/office/drawing/2016/5/13/chartex" xmlns:cx8="http://schemas.microsoft.com/office/drawing/2016/5/14/chartex" xmlns:mc="http://schemas.openxmlformats.org/markup-compatibility/2006" xmlns:aink="http://schemas.microsoft.com/office/drawing/2016/ink" xmlns:am3d="http://schemas.microsoft.com/office/drawing/2017/model3d" xmlns:o="urn:schemas-microsoft-com:office:office" xmlns:oel="http://schemas.microsoft.com/office/2019/extlst" xmlns:r="http://schemas.openxmlformats.org/officeDocument/2006/relationships" xmlns:m="http://schemas.openxmlformats.org/officeDocument/2006/math" xmlns:v="urn:schemas-microsoft-com:vml" xmlns:wp14="http://schemas.microsoft.com/office/word/2010/wordprocessingDrawing" xmlns:wp="http://schemas.openxmlformats.org/drawingml/2006/wordprocessingDrawing" xmlns:w10="urn:schemas-microsoft-com:office:word" xmlns:w="http://schemas.openxmlformats.org/wordprocessingml/2006/main" xmlns:w14="http://schemas.microsoft.com/office/word/2010/wordml" xmlns:w15="http://schemas.microsoft.com/office/word/2012/wordml" xmlns:w16cex="http://schemas.microsoft.com/office/word/2018/wordml/cex" xmlns:w16cid="http://schemas.microsoft.com/office/word/2016/wordml/cid" xmlns:w16="http://schemas.microsoft.com/office/word/2018/wordml" xmlns:w16du="http://schemas.microsoft.com/office/word/2023/wordml/word16du" xmlns:w16sdtdh="http://schemas.microsoft.com/office/word/2020/wordml/sdtdatahash" xmlns:w16sdtfl="http://schemas.microsoft.com/office/word/2024/wordml/sdtformatlock" xmlns:w16se="http://schemas.microsoft.com/office/word/2015/wordml/symex" xmlns:wpg="http://schemas.microsoft.com/office/word/2010/wordprocessingGroup" xmlns:wpi="http://schemas.microsoft.com/office/word/2010/wordprocessingInk" xmlns:wne="http://schemas.microsoft.com/office/word/2006/wordml" xmlns:wps="http://schemas.microsoft.com/office/word/2010/wordprocessingShape" mc:Ignorable="w14 w15 w16se w16cid w16 w16cex w16sdtdh w16sdtfl w16du wp14">
   <w:abstractNum w:abstractNumId="0" w15:restartNumberingAfterBreak="0">
     <w:nsid w:val="FFFFFF88"/>
     <w:multiLevelType w:val="singleLevel"/>
@@ -8467,7 +7528,7 @@
     <w:lvl w:ilvl="0">
       <w:start w:val="1"/>
       <w:numFmt w:val="decimal"/>
-      <w:pStyle w:val="ListNumber"/>
+      <w:pStyle w:val="Listaconnmeros"/>
       <w:lvlText w:val="%1."/>
       <w:lvlJc w:val="left"/>
       <w:pPr>
@@ -8691,7 +7752,7 @@
     <w:lvl w:ilvl="0" w:tplc="391EA46E">
       <w:start w:val="1"/>
       <w:numFmt w:val="decimal"/>
-      <w:pStyle w:val="ListParagraph"/>
+      <w:pStyle w:val="Prrafodelista"/>
       <w:lvlText w:val="%1)"/>
       <w:lvlJc w:val="left"/>
       <w:pPr>
@@ -9185,7 +8246,7 @@
 </file>
 
 <file path=word/styles.xml><?xml version="1.0" encoding="utf-8"?>
-<w:styles xmlns:mc="http://schemas.openxmlformats.org/markup-compatibility/2006" xmlns:r="http://schemas.openxmlformats.org/officeDocument/2006/relationships" xmlns:w="http://schemas.openxmlformats.org/wordprocessingml/2006/main" xmlns:w14="http://schemas.microsoft.com/office/word/2010/wordml" xmlns:w15="http://schemas.microsoft.com/office/word/2012/wordml" xmlns:w16cex="http://schemas.microsoft.com/office/word/2018/wordml/cex" xmlns:w16cid="http://schemas.microsoft.com/office/word/2016/wordml/cid" xmlns:w16="http://schemas.microsoft.com/office/word/2018/wordml" xmlns:w16sdtdh="http://schemas.microsoft.com/office/word/2020/wordml/sdtdatahash" xmlns:w16se="http://schemas.microsoft.com/office/word/2015/wordml/symex" mc:Ignorable="w14 w15 w16se w16cid w16 w16cex w16sdtdh">
+<w:styles xmlns:mc="http://schemas.openxmlformats.org/markup-compatibility/2006" xmlns:r="http://schemas.openxmlformats.org/officeDocument/2006/relationships" xmlns:w="http://schemas.openxmlformats.org/wordprocessingml/2006/main" xmlns:w14="http://schemas.microsoft.com/office/word/2010/wordml" xmlns:w15="http://schemas.microsoft.com/office/word/2012/wordml" xmlns:w16cex="http://schemas.microsoft.com/office/word/2018/wordml/cex" xmlns:w16cid="http://schemas.microsoft.com/office/word/2016/wordml/cid" xmlns:w16="http://schemas.microsoft.com/office/word/2018/wordml" xmlns:w16du="http://schemas.microsoft.com/office/word/2023/wordml/word16du" xmlns:w16sdtdh="http://schemas.microsoft.com/office/word/2020/wordml/sdtdatahash" xmlns:w16sdtfl="http://schemas.microsoft.com/office/word/2024/wordml/sdtformatlock" xmlns:w16se="http://schemas.microsoft.com/office/word/2015/wordml/symex" mc:Ignorable="w14 w15 w16se w16cid w16 w16cex w16sdtdh w16sdtfl w16du">
   <w:docDefaults>
     <w:rPrDefault>
       <w:rPr>
@@ -9595,11 +8656,11 @@
       <w:lang w:val="en-GB"/>
     </w:rPr>
   </w:style>
-  <w:style w:type="paragraph" w:styleId="Heading1">
+  <w:style w:type="paragraph" w:styleId="Ttulo1">
     <w:name w:val="heading 1"/>
     <w:basedOn w:val="Normal"/>
     <w:next w:val="Normal"/>
-    <w:link w:val="Heading1Char"/>
+    <w:link w:val="Ttulo1Car"/>
     <w:uiPriority w:val="9"/>
     <w:qFormat/>
     <w:rsid w:val="005559E5"/>
@@ -9627,11 +8688,11 @@
       <w14:ligatures w14:val="none"/>
     </w:rPr>
   </w:style>
-  <w:style w:type="paragraph" w:styleId="Heading2">
+  <w:style w:type="paragraph" w:styleId="Ttulo2">
     <w:name w:val="heading 2"/>
     <w:basedOn w:val="Normal"/>
     <w:next w:val="Normal"/>
-    <w:link w:val="Heading2Char"/>
+    <w:link w:val="Ttulo2Car"/>
     <w:uiPriority w:val="9"/>
     <w:unhideWhenUsed/>
     <w:qFormat/>
@@ -9655,11 +8716,11 @@
       <w14:ligatures w14:val="none"/>
     </w:rPr>
   </w:style>
-  <w:style w:type="paragraph" w:styleId="Heading3">
+  <w:style w:type="paragraph" w:styleId="Ttulo3">
     <w:name w:val="heading 3"/>
     <w:basedOn w:val="Normal"/>
     <w:next w:val="Normal"/>
-    <w:link w:val="Heading3Char"/>
+    <w:link w:val="Ttulo3Car"/>
     <w:uiPriority w:val="9"/>
     <w:unhideWhenUsed/>
     <w:rsid w:val="00F772E9"/>
@@ -9674,13 +8735,13 @@
       <w:color w:val="1F3763" w:themeColor="accent1" w:themeShade="7F"/>
     </w:rPr>
   </w:style>
-  <w:style w:type="character" w:default="1" w:styleId="DefaultParagraphFont">
+  <w:style w:type="character" w:default="1" w:styleId="Fuentedeprrafopredeter">
     <w:name w:val="Default Paragraph Font"/>
     <w:uiPriority w:val="1"/>
     <w:semiHidden/>
     <w:unhideWhenUsed/>
   </w:style>
-  <w:style w:type="table" w:default="1" w:styleId="TableNormal">
+  <w:style w:type="table" w:default="1" w:styleId="Tablanormal">
     <w:name w:val="Normal Table"/>
     <w:uiPriority w:val="99"/>
     <w:semiHidden/>
@@ -9695,16 +8756,16 @@
       </w:tblCellMar>
     </w:tblPr>
   </w:style>
-  <w:style w:type="numbering" w:default="1" w:styleId="NoList">
+  <w:style w:type="numbering" w:default="1" w:styleId="Sinlista">
     <w:name w:val="No List"/>
     <w:uiPriority w:val="99"/>
     <w:semiHidden/>
     <w:unhideWhenUsed/>
   </w:style>
-  <w:style w:type="character" w:customStyle="1" w:styleId="Heading1Char">
-    <w:name w:val="Heading 1 Char"/>
-    <w:basedOn w:val="DefaultParagraphFont"/>
-    <w:link w:val="Heading1"/>
+  <w:style w:type="character" w:customStyle="1" w:styleId="Ttulo1Car">
+    <w:name w:val="Título 1 Car"/>
+    <w:basedOn w:val="Fuentedeprrafopredeter"/>
+    <w:link w:val="Ttulo1"/>
     <w:uiPriority w:val="9"/>
     <w:rsid w:val="005559E5"/>
     <w:rPr>
@@ -9718,10 +8779,10 @@
       <w14:ligatures w14:val="none"/>
     </w:rPr>
   </w:style>
-  <w:style w:type="character" w:customStyle="1" w:styleId="Heading2Char">
-    <w:name w:val="Heading 2 Char"/>
-    <w:basedOn w:val="DefaultParagraphFont"/>
-    <w:link w:val="Heading2"/>
+  <w:style w:type="character" w:customStyle="1" w:styleId="Ttulo2Car">
+    <w:name w:val="Título 2 Car"/>
+    <w:basedOn w:val="Fuentedeprrafopredeter"/>
+    <w:link w:val="Ttulo2"/>
     <w:uiPriority w:val="9"/>
     <w:rsid w:val="00F772E9"/>
     <w:rPr>
@@ -9760,9 +8821,9 @@
       <w14:ligatures w14:val="none"/>
     </w:rPr>
   </w:style>
-  <w:style w:type="paragraph" w:styleId="ListParagraph">
+  <w:style w:type="paragraph" w:styleId="Prrafodelista">
     <w:name w:val="List Paragraph"/>
-    <w:basedOn w:val="ListNumber"/>
+    <w:basedOn w:val="Listaconnmeros"/>
     <w:uiPriority w:val="34"/>
     <w:rsid w:val="00F772E9"/>
     <w:pPr>
@@ -9781,7 +8842,7 @@
   </w:style>
   <w:style w:type="paragraph" w:customStyle="1" w:styleId="Prrafodesublista">
     <w:name w:val="Párrafo de sublista"/>
-    <w:basedOn w:val="ListParagraph"/>
+    <w:basedOn w:val="Prrafodelista"/>
     <w:qFormat/>
     <w:rsid w:val="00A64124"/>
     <w:pPr>
@@ -9798,7 +8859,7 @@
       <w:rFonts w:eastAsia="Courier New" w:cs="Courier New"/>
     </w:rPr>
   </w:style>
-  <w:style w:type="paragraph" w:styleId="NoSpacing">
+  <w:style w:type="paragraph" w:styleId="Sinespaciado">
     <w:name w:val="No Spacing"/>
     <w:uiPriority w:val="1"/>
     <w:rsid w:val="00F772E9"/>
@@ -9812,9 +8873,9 @@
       <w14:ligatures w14:val="none"/>
     </w:rPr>
   </w:style>
-  <w:style w:type="character" w:styleId="Strong">
+  <w:style w:type="character" w:styleId="Textoennegrita">
     <w:name w:val="Strong"/>
-    <w:basedOn w:val="DefaultParagraphFont"/>
+    <w:basedOn w:val="Fuentedeprrafopredeter"/>
     <w:uiPriority w:val="22"/>
     <w:qFormat/>
     <w:rsid w:val="00F772E9"/>
@@ -9823,9 +8884,9 @@
       <w:bCs/>
     </w:rPr>
   </w:style>
-  <w:style w:type="character" w:styleId="CommentReference">
+  <w:style w:type="character" w:styleId="Refdecomentario">
     <w:name w:val="annotation reference"/>
-    <w:basedOn w:val="DefaultParagraphFont"/>
+    <w:basedOn w:val="Fuentedeprrafopredeter"/>
     <w:uiPriority w:val="99"/>
     <w:semiHidden/>
     <w:unhideWhenUsed/>
@@ -9835,10 +8896,10 @@
       <w:szCs w:val="16"/>
     </w:rPr>
   </w:style>
-  <w:style w:type="paragraph" w:styleId="CommentText">
+  <w:style w:type="paragraph" w:styleId="Textocomentario">
     <w:name w:val="annotation text"/>
     <w:basedOn w:val="Normal"/>
-    <w:link w:val="CommentTextChar"/>
+    <w:link w:val="TextocomentarioCar"/>
     <w:uiPriority w:val="99"/>
     <w:unhideWhenUsed/>
     <w:rsid w:val="00F772E9"/>
@@ -9847,10 +8908,10 @@
       <w:szCs w:val="20"/>
     </w:rPr>
   </w:style>
-  <w:style w:type="character" w:customStyle="1" w:styleId="CommentTextChar">
-    <w:name w:val="Comment Text Char"/>
-    <w:basedOn w:val="DefaultParagraphFont"/>
-    <w:link w:val="CommentText"/>
+  <w:style w:type="character" w:customStyle="1" w:styleId="TextocomentarioCar">
+    <w:name w:val="Texto comentario Car"/>
+    <w:basedOn w:val="Fuentedeprrafopredeter"/>
+    <w:link w:val="Textocomentario"/>
     <w:uiPriority w:val="99"/>
     <w:rsid w:val="00F772E9"/>
     <w:rPr>
@@ -9859,11 +8920,11 @@
       <w:lang w:val="en-GB"/>
     </w:rPr>
   </w:style>
-  <w:style w:type="paragraph" w:styleId="CommentSubject">
+  <w:style w:type="paragraph" w:styleId="Asuntodelcomentario">
     <w:name w:val="annotation subject"/>
     <w:basedOn w:val="Normal"/>
     <w:next w:val="Normal"/>
-    <w:link w:val="CommentSubjectChar"/>
+    <w:link w:val="AsuntodelcomentarioCar"/>
     <w:uiPriority w:val="99"/>
     <w:semiHidden/>
     <w:unhideWhenUsed/>
@@ -9875,10 +8936,10 @@
       <w:szCs w:val="20"/>
     </w:rPr>
   </w:style>
-  <w:style w:type="character" w:customStyle="1" w:styleId="CommentSubjectChar">
-    <w:name w:val="Comment Subject Char"/>
-    <w:basedOn w:val="DefaultParagraphFont"/>
-    <w:link w:val="CommentSubject"/>
+  <w:style w:type="character" w:customStyle="1" w:styleId="AsuntodelcomentarioCar">
+    <w:name w:val="Asunto del comentario Car"/>
+    <w:basedOn w:val="Fuentedeprrafopredeter"/>
+    <w:link w:val="Asuntodelcomentario"/>
     <w:uiPriority w:val="99"/>
     <w:semiHidden/>
     <w:rsid w:val="00F772E9"/>
@@ -9890,9 +8951,9 @@
       <w:lang w:val="en-GB"/>
     </w:rPr>
   </w:style>
-  <w:style w:type="character" w:styleId="PlaceholderText">
+  <w:style w:type="character" w:styleId="Textodelmarcadordeposicin">
     <w:name w:val="Placeholder Text"/>
-    <w:basedOn w:val="DefaultParagraphFont"/>
+    <w:basedOn w:val="Fuentedeprrafopredeter"/>
     <w:uiPriority w:val="99"/>
     <w:semiHidden/>
     <w:rsid w:val="00F772E9"/>
@@ -9900,9 +8961,9 @@
       <w:color w:val="808080"/>
     </w:rPr>
   </w:style>
-  <w:style w:type="character" w:styleId="Hyperlink">
+  <w:style w:type="character" w:styleId="Hipervnculo">
     <w:name w:val="Hyperlink"/>
-    <w:basedOn w:val="DefaultParagraphFont"/>
+    <w:basedOn w:val="Fuentedeprrafopredeter"/>
     <w:uiPriority w:val="99"/>
     <w:unhideWhenUsed/>
     <w:rsid w:val="00F772E9"/>
@@ -9921,10 +8982,10 @@
       <w:spacing w:before="240" w:after="240"/>
     </w:pPr>
   </w:style>
-  <w:style w:type="character" w:customStyle="1" w:styleId="Heading3Char">
-    <w:name w:val="Heading 3 Char"/>
-    <w:basedOn w:val="DefaultParagraphFont"/>
-    <w:link w:val="Heading3"/>
+  <w:style w:type="character" w:customStyle="1" w:styleId="Ttulo3Car">
+    <w:name w:val="Título 3 Car"/>
+    <w:basedOn w:val="Fuentedeprrafopredeter"/>
+    <w:link w:val="Ttulo3"/>
     <w:uiPriority w:val="9"/>
     <w:rsid w:val="00F772E9"/>
     <w:rPr>
@@ -9935,7 +8996,7 @@
       <w:lang w:val="en-GB"/>
     </w:rPr>
   </w:style>
-  <w:style w:type="paragraph" w:styleId="List">
+  <w:style w:type="paragraph" w:styleId="Lista">
     <w:name w:val="List"/>
     <w:basedOn w:val="Normal"/>
     <w:uiPriority w:val="99"/>
@@ -9947,7 +9008,7 @@
       <w:contextualSpacing/>
     </w:pPr>
   </w:style>
-  <w:style w:type="paragraph" w:styleId="ListNumber">
+  <w:style w:type="paragraph" w:styleId="Listaconnmeros">
     <w:name w:val="List Number"/>
     <w:basedOn w:val="Normal"/>
     <w:uiPriority w:val="99"/>
@@ -9963,7 +9024,7 @@
   </w:style>
   <w:style w:type="paragraph" w:customStyle="1" w:styleId="Requirement-Body">
     <w:name w:val="Requirement - Body"/>
-    <w:basedOn w:val="List"/>
+    <w:basedOn w:val="Lista"/>
     <w:qFormat/>
     <w:rsid w:val="0089026D"/>
     <w:pPr>
@@ -9975,7 +9036,7 @@
   </w:style>
   <w:style w:type="paragraph" w:customStyle="1" w:styleId="Requirement-Header">
     <w:name w:val="Requirement - Header"/>
-    <w:basedOn w:val="List"/>
+    <w:basedOn w:val="Lista"/>
     <w:next w:val="Requirement-Body"/>
     <w:qFormat/>
     <w:rsid w:val="002D4E43"/>
@@ -9986,11 +9047,11 @@
       <w:ind w:left="567" w:hanging="567"/>
     </w:pPr>
   </w:style>
-  <w:style w:type="paragraph" w:styleId="Title">
+  <w:style w:type="paragraph" w:styleId="Ttulo">
     <w:name w:val="Title"/>
     <w:basedOn w:val="Normal"/>
     <w:next w:val="Normal"/>
-    <w:link w:val="TitleChar"/>
+    <w:link w:val="TtuloCar"/>
     <w:uiPriority w:val="10"/>
     <w:qFormat/>
     <w:rsid w:val="00F772E9"/>
@@ -10011,10 +9072,10 @@
       <w:szCs w:val="56"/>
     </w:rPr>
   </w:style>
-  <w:style w:type="character" w:customStyle="1" w:styleId="TitleChar">
-    <w:name w:val="Title Char"/>
-    <w:basedOn w:val="DefaultParagraphFont"/>
-    <w:link w:val="Title"/>
+  <w:style w:type="character" w:customStyle="1" w:styleId="TtuloCar">
+    <w:name w:val="Título Car"/>
+    <w:basedOn w:val="Fuentedeprrafopredeter"/>
+    <w:link w:val="Ttulo"/>
     <w:uiPriority w:val="10"/>
     <w:rsid w:val="00F772E9"/>
     <w:rPr>
@@ -10026,9 +9087,9 @@
       <w:lang w:val="en-GB"/>
     </w:rPr>
   </w:style>
-  <w:style w:type="character" w:styleId="Mention">
+  <w:style w:type="character" w:styleId="Mencionar">
     <w:name w:val="Mention"/>
-    <w:basedOn w:val="DefaultParagraphFont"/>
+    <w:basedOn w:val="Fuentedeprrafopredeter"/>
     <w:uiPriority w:val="99"/>
     <w:unhideWhenUsed/>
     <w:rsid w:val="00F772E9"/>
@@ -10041,7 +9102,7 @@
 </file>
 
 <file path=word/glossary/document.xml><?xml version="1.0" encoding="utf-8"?>
-<w:glossaryDocument xmlns:wpc="http://schemas.microsoft.com/office/word/2010/wordprocessingCanvas" xmlns:cx="http://schemas.microsoft.com/office/drawing/2014/chartex" xmlns:cx1="http://schemas.microsoft.com/office/drawing/2015/9/8/chartex" xmlns:cx2="http://schemas.microsoft.com/office/drawing/2015/10/21/chartex" xmlns:cx3="http://schemas.microsoft.com/office/drawing/2016/5/9/chartex" xmlns:cx4="http://schemas.microsoft.com/office/drawing/2016/5/10/chartex" xmlns:cx5="http://schemas.microsoft.com/office/drawing/2016/5/11/chartex" xmlns:cx6="http://schemas.microsoft.com/office/drawing/2016/5/12/chartex" xmlns:cx7="http://schemas.microsoft.com/office/drawing/2016/5/13/chartex" xmlns:cx8="http://schemas.microsoft.com/office/drawing/2016/5/14/chartex" xmlns:mc="http://schemas.openxmlformats.org/markup-compatibility/2006" xmlns:aink="http://schemas.microsoft.com/office/drawing/2016/ink" xmlns:am3d="http://schemas.microsoft.com/office/drawing/2017/model3d" xmlns:o="urn:schemas-microsoft-com:office:office" xmlns:oel="http://schemas.microsoft.com/office/2019/extlst" xmlns:r="http://schemas.openxmlformats.org/officeDocument/2006/relationships" xmlns:m="http://schemas.openxmlformats.org/officeDocument/2006/math" xmlns:v="urn:schemas-microsoft-com:vml" xmlns:wp14="http://schemas.microsoft.com/office/word/2010/wordprocessingDrawing" xmlns:wp="http://schemas.openxmlformats.org/drawingml/2006/wordprocessingDrawing" xmlns:w10="urn:schemas-microsoft-com:office:word" xmlns:w="http://schemas.openxmlformats.org/wordprocessingml/2006/main" xmlns:w14="http://schemas.microsoft.com/office/word/2010/wordml" xmlns:w15="http://schemas.microsoft.com/office/word/2012/wordml" xmlns:w16cex="http://schemas.microsoft.com/office/word/2018/wordml/cex" xmlns:w16cid="http://schemas.microsoft.com/office/word/2016/wordml/cid" xmlns:w16="http://schemas.microsoft.com/office/word/2018/wordml" xmlns:w16sdtdh="http://schemas.microsoft.com/office/word/2020/wordml/sdtdatahash" xmlns:w16se="http://schemas.microsoft.com/office/word/2015/wordml/symex" xmlns:wpg="http://schemas.microsoft.com/office/word/2010/wordprocessingGroup" xmlns:wpi="http://schemas.microsoft.com/office/word/2010/wordprocessingInk" xmlns:wne="http://schemas.microsoft.com/office/word/2006/wordml" xmlns:wps="http://schemas.microsoft.com/office/word/2010/wordprocessingShape" mc:Ignorable="w14 w15 w16se w16cid w16 w16cex w16sdtdh wp14">
+<w:glossaryDocument xmlns:wpc="http://schemas.microsoft.com/office/word/2010/wordprocessingCanvas" xmlns:cx="http://schemas.microsoft.com/office/drawing/2014/chartex" xmlns:cx1="http://schemas.microsoft.com/office/drawing/2015/9/8/chartex" xmlns:cx2="http://schemas.microsoft.com/office/drawing/2015/10/21/chartex" xmlns:cx3="http://schemas.microsoft.com/office/drawing/2016/5/9/chartex" xmlns:cx4="http://schemas.microsoft.com/office/drawing/2016/5/10/chartex" xmlns:cx5="http://schemas.microsoft.com/office/drawing/2016/5/11/chartex" xmlns:cx6="http://schemas.microsoft.com/office/drawing/2016/5/12/chartex" xmlns:cx7="http://schemas.microsoft.com/office/drawing/2016/5/13/chartex" xmlns:cx8="http://schemas.microsoft.com/office/drawing/2016/5/14/chartex" xmlns:mc="http://schemas.openxmlformats.org/markup-compatibility/2006" xmlns:aink="http://schemas.microsoft.com/office/drawing/2016/ink" xmlns:am3d="http://schemas.microsoft.com/office/drawing/2017/model3d" xmlns:o="urn:schemas-microsoft-com:office:office" xmlns:oel="http://schemas.microsoft.com/office/2019/extlst" xmlns:r="http://schemas.openxmlformats.org/officeDocument/2006/relationships" xmlns:m="http://schemas.openxmlformats.org/officeDocument/2006/math" xmlns:v="urn:schemas-microsoft-com:vml" xmlns:wp14="http://schemas.microsoft.com/office/word/2010/wordprocessingDrawing" xmlns:wp="http://schemas.openxmlformats.org/drawingml/2006/wordprocessingDrawing" xmlns:w10="urn:schemas-microsoft-com:office:word" xmlns:w="http://schemas.openxmlformats.org/wordprocessingml/2006/main" xmlns:w14="http://schemas.microsoft.com/office/word/2010/wordml" xmlns:w15="http://schemas.microsoft.com/office/word/2012/wordml" xmlns:w16cex="http://schemas.microsoft.com/office/word/2018/wordml/cex" xmlns:w16cid="http://schemas.microsoft.com/office/word/2016/wordml/cid" xmlns:w16="http://schemas.microsoft.com/office/word/2018/wordml" xmlns:w16du="http://schemas.microsoft.com/office/word/2023/wordml/word16du" xmlns:w16sdtdh="http://schemas.microsoft.com/office/word/2020/wordml/sdtdatahash" xmlns:w16sdtfl="http://schemas.microsoft.com/office/word/2024/wordml/sdtformatlock" xmlns:w16se="http://schemas.microsoft.com/office/word/2015/wordml/symex" xmlns:wpg="http://schemas.microsoft.com/office/word/2010/wordprocessingGroup" xmlns:wpi="http://schemas.microsoft.com/office/word/2010/wordprocessingInk" xmlns:wne="http://schemas.microsoft.com/office/word/2006/wordml" xmlns:wps="http://schemas.microsoft.com/office/word/2010/wordprocessingShape" mc:Ignorable="w14 w15 w16se w16cid w16 w16cex w16sdtdh w16sdtfl w16du wp14">
   <w:docParts>
     <w:docPart>
       <w:docPartPr>
@@ -10065,7 +9126,7 @@
           </w:pPr>
           <w:r>
             <w:rPr>
-              <w:rStyle w:val="PlaceholderText"/>
+              <w:rStyle w:val="Textodelmarcadordeposicin"/>
             </w:rPr>
             <w:t>Haga clic o pulse aquí para escribir texto.</w:t>
           </w:r>
@@ -10094,181 +9155,7 @@
           </w:pPr>
           <w:r>
             <w:rPr>
-              <w:rStyle w:val="PlaceholderText"/>
-            </w:rPr>
-            <w:t>Haga clic o pulse aquí para escribir texto.</w:t>
-          </w:r>
-        </w:p>
-      </w:docPartBody>
-    </w:docPart>
-    <w:docPart>
-      <w:docPartPr>
-        <w:name w:val="539E55E2A3814A25A2096DC8F5EFAC6D"/>
-        <w:category>
-          <w:name w:val="General"/>
-          <w:gallery w:val="placeholder"/>
-        </w:category>
-        <w:types>
-          <w:type w:val="bbPlcHdr"/>
-        </w:types>
-        <w:behaviors>
-          <w:behavior w:val="content"/>
-        </w:behaviors>
-        <w:guid w:val="{94EF8462-7084-487C-AAAD-27314D82A66C}"/>
-      </w:docPartPr>
-      <w:docPartBody>
-        <w:p>
-          <w:pPr>
-            <w:pStyle w:val="539E55E2A3814A25A2096DC8F5EFAC6D"/>
-          </w:pPr>
-          <w:r>
-            <w:rPr>
-              <w:rStyle w:val="PlaceholderText"/>
-            </w:rPr>
-            <w:t>Haga clic o pulse aquí para escribir texto.</w:t>
-          </w:r>
-        </w:p>
-      </w:docPartBody>
-    </w:docPart>
-    <w:docPart>
-      <w:docPartPr>
-        <w:name w:val="F717FE4395C14BA2B1189239C7D2A38C"/>
-        <w:category>
-          <w:name w:val="General"/>
-          <w:gallery w:val="placeholder"/>
-        </w:category>
-        <w:types>
-          <w:type w:val="bbPlcHdr"/>
-        </w:types>
-        <w:behaviors>
-          <w:behavior w:val="content"/>
-        </w:behaviors>
-        <w:guid w:val="{09ABE168-9E77-40C3-B4B5-F65C1E6C3286}"/>
-      </w:docPartPr>
-      <w:docPartBody>
-        <w:p>
-          <w:pPr>
-            <w:pStyle w:val="F717FE4395C14BA2B1189239C7D2A38C"/>
-          </w:pPr>
-          <w:r>
-            <w:rPr>
-              <w:rStyle w:val="PlaceholderText"/>
-            </w:rPr>
-            <w:t>Haga clic o pulse aquí para escribir texto.</w:t>
-          </w:r>
-        </w:p>
-      </w:docPartBody>
-    </w:docPart>
-    <w:docPart>
-      <w:docPartPr>
-        <w:name w:val="70BE6E77FEC241639CD9227E89E64B7B"/>
-        <w:category>
-          <w:name w:val="General"/>
-          <w:gallery w:val="placeholder"/>
-        </w:category>
-        <w:types>
-          <w:type w:val="bbPlcHdr"/>
-        </w:types>
-        <w:behaviors>
-          <w:behavior w:val="content"/>
-        </w:behaviors>
-        <w:guid w:val="{F142AB3D-D27F-4D04-8A97-EE2FF4E50A80}"/>
-      </w:docPartPr>
-      <w:docPartBody>
-        <w:p>
-          <w:pPr>
-            <w:pStyle w:val="70BE6E77FEC241639CD9227E89E64B7B"/>
-          </w:pPr>
-          <w:r>
-            <w:rPr>
-              <w:rStyle w:val="PlaceholderText"/>
-            </w:rPr>
-            <w:t>Haga clic o pulse aquí para escribir texto.</w:t>
-          </w:r>
-        </w:p>
-      </w:docPartBody>
-    </w:docPart>
-    <w:docPart>
-      <w:docPartPr>
-        <w:name w:val="6F786DCD649A47158871CD1D613BC7CC"/>
-        <w:category>
-          <w:name w:val="General"/>
-          <w:gallery w:val="placeholder"/>
-        </w:category>
-        <w:types>
-          <w:type w:val="bbPlcHdr"/>
-        </w:types>
-        <w:behaviors>
-          <w:behavior w:val="content"/>
-        </w:behaviors>
-        <w:guid w:val="{9E835996-0619-46A3-A1D0-655D60E34AD5}"/>
-      </w:docPartPr>
-      <w:docPartBody>
-        <w:p>
-          <w:pPr>
-            <w:pStyle w:val="6F786DCD649A47158871CD1D613BC7CC"/>
-          </w:pPr>
-          <w:r>
-            <w:rPr>
-              <w:rStyle w:val="PlaceholderText"/>
-            </w:rPr>
-            <w:t>Haga clic o pulse aquí para escribir texto.</w:t>
-          </w:r>
-        </w:p>
-      </w:docPartBody>
-    </w:docPart>
-    <w:docPart>
-      <w:docPartPr>
-        <w:name w:val="A5481AD88EA342BBAAB11D688719DEDB"/>
-        <w:category>
-          <w:name w:val="General"/>
-          <w:gallery w:val="placeholder"/>
-        </w:category>
-        <w:types>
-          <w:type w:val="bbPlcHdr"/>
-        </w:types>
-        <w:behaviors>
-          <w:behavior w:val="content"/>
-        </w:behaviors>
-        <w:guid w:val="{C3222A93-8F1E-4705-87F7-D1C024F91F8A}"/>
-      </w:docPartPr>
-      <w:docPartBody>
-        <w:p>
-          <w:pPr>
-            <w:pStyle w:val="A5481AD88EA342BBAAB11D688719DEDB"/>
-          </w:pPr>
-          <w:r>
-            <w:rPr>
-              <w:rStyle w:val="PlaceholderText"/>
-            </w:rPr>
-            <w:t>Haga clic o pulse aquí para escribir texto.</w:t>
-          </w:r>
-        </w:p>
-      </w:docPartBody>
-    </w:docPart>
-    <w:docPart>
-      <w:docPartPr>
-        <w:name w:val="E9193D3C494241F4B256126F24FB602E"/>
-        <w:category>
-          <w:name w:val="General"/>
-          <w:gallery w:val="placeholder"/>
-        </w:category>
-        <w:types>
-          <w:type w:val="bbPlcHdr"/>
-        </w:types>
-        <w:behaviors>
-          <w:behavior w:val="content"/>
-        </w:behaviors>
-        <w:guid w:val="{E83085DB-158E-48BA-BAB3-35BDBB6BBD2B}"/>
-      </w:docPartPr>
-      <w:docPartBody>
-        <w:p>
-          <w:pPr>
-            <w:pStyle w:val="E9193D3C494241F4B256126F24FB602E"/>
-          </w:pPr>
-          <w:r>
-            <w:rPr>
-              <w:rStyle w:val="PlaceholderText"/>
+              <w:rStyle w:val="Textodelmarcadordeposicin"/>
             </w:rPr>
             <w:t>Haga clic o pulse aquí para escribir texto.</w:t>
           </w:r>
@@ -10297,7 +9184,7 @@
           </w:pPr>
           <w:r>
             <w:rPr>
-              <w:rStyle w:val="PlaceholderText"/>
+              <w:rStyle w:val="Textodelmarcadordeposicin"/>
             </w:rPr>
             <w:t>Haga clic o pulse aquí para escribir texto.</w:t>
           </w:r>
@@ -10326,7 +9213,7 @@
           </w:pPr>
           <w:r>
             <w:rPr>
-              <w:rStyle w:val="PlaceholderText"/>
+              <w:rStyle w:val="Textodelmarcadordeposicin"/>
             </w:rPr>
             <w:t>Haga clic o pulse aquí para escribir texto.</w:t>
           </w:r>
@@ -10355,7 +9242,7 @@
           </w:pPr>
           <w:r>
             <w:rPr>
-              <w:rStyle w:val="PlaceholderText"/>
+              <w:rStyle w:val="Textodelmarcadordeposicin"/>
             </w:rPr>
             <w:t>Haga clic o pulse aquí para escribir texto.</w:t>
           </w:r>
@@ -10384,7 +9271,7 @@
           </w:pPr>
           <w:r>
             <w:rPr>
-              <w:rStyle w:val="PlaceholderText"/>
+              <w:rStyle w:val="Textodelmarcadordeposicin"/>
             </w:rPr>
             <w:t>Haga clic o pulse aquí para escribir texto.</w:t>
           </w:r>
@@ -10413,7 +9300,7 @@
           </w:pPr>
           <w:r>
             <w:rPr>
-              <w:rStyle w:val="PlaceholderText"/>
+              <w:rStyle w:val="Textodelmarcadordeposicin"/>
             </w:rPr>
             <w:t>Haga clic o pulse aquí para escribir texto.</w:t>
           </w:r>
@@ -10442,7 +9329,7 @@
           </w:pPr>
           <w:r>
             <w:rPr>
-              <w:rStyle w:val="PlaceholderText"/>
+              <w:rStyle w:val="Textodelmarcadordeposicin"/>
             </w:rPr>
             <w:t>Haga clic o pulse aquí para escribir texto.</w:t>
           </w:r>
@@ -10471,7 +9358,7 @@
           </w:pPr>
           <w:r>
             <w:rPr>
-              <w:rStyle w:val="PlaceholderText"/>
+              <w:rStyle w:val="Textodelmarcadordeposicin"/>
             </w:rPr>
             <w:t>Haga clic o pulse aquí para escribir texto.</w:t>
           </w:r>
@@ -10500,7 +9387,7 @@
           </w:pPr>
           <w:r>
             <w:rPr>
-              <w:rStyle w:val="PlaceholderText"/>
+              <w:rStyle w:val="Textodelmarcadordeposicin"/>
             </w:rPr>
             <w:t>Haga clic o pulse aquí para escribir texto.</w:t>
           </w:r>
@@ -10529,7 +9416,7 @@
           </w:pPr>
           <w:r>
             <w:rPr>
-              <w:rStyle w:val="PlaceholderText"/>
+              <w:rStyle w:val="Textodelmarcadordeposicin"/>
             </w:rPr>
             <w:t>Haga clic o pulse aquí para escribir texto.</w:t>
           </w:r>
@@ -10558,7 +9445,7 @@
           </w:pPr>
           <w:r>
             <w:rPr>
-              <w:rStyle w:val="PlaceholderText"/>
+              <w:rStyle w:val="Textodelmarcadordeposicin"/>
             </w:rPr>
             <w:t>Haga clic o pulse aquí para escribir texto.</w:t>
           </w:r>
@@ -10587,7 +9474,7 @@
           </w:pPr>
           <w:r>
             <w:rPr>
-              <w:rStyle w:val="PlaceholderText"/>
+              <w:rStyle w:val="Textodelmarcadordeposicin"/>
             </w:rPr>
             <w:t>Haga clic o pulse aquí para escribir texto.</w:t>
           </w:r>
@@ -10616,7 +9503,7 @@
           </w:pPr>
           <w:r>
             <w:rPr>
-              <w:rStyle w:val="PlaceholderText"/>
+              <w:rStyle w:val="Textodelmarcadordeposicin"/>
             </w:rPr>
             <w:t>Haga clic o pulse aquí para escribir texto.</w:t>
           </w:r>
@@ -10645,7 +9532,7 @@
           </w:pPr>
           <w:r>
             <w:rPr>
-              <w:rStyle w:val="PlaceholderText"/>
+              <w:rStyle w:val="Textodelmarcadordeposicin"/>
             </w:rPr>
             <w:t>Haga clic o pulse aquí para escribir texto.</w:t>
           </w:r>
@@ -10674,7 +9561,7 @@
           </w:pPr>
           <w:r>
             <w:rPr>
-              <w:rStyle w:val="PlaceholderText"/>
+              <w:rStyle w:val="Textodelmarcadordeposicin"/>
             </w:rPr>
             <w:t>Haga clic o pulse aquí para escribir texto.</w:t>
           </w:r>
@@ -10703,7 +9590,7 @@
           </w:pPr>
           <w:r>
             <w:rPr>
-              <w:rStyle w:val="PlaceholderText"/>
+              <w:rStyle w:val="Textodelmarcadordeposicin"/>
             </w:rPr>
             <w:t>Haga clic o pulse aquí para escribir texto.</w:t>
           </w:r>
@@ -10732,7 +9619,7 @@
           </w:pPr>
           <w:r>
             <w:rPr>
-              <w:rStyle w:val="PlaceholderText"/>
+              <w:rStyle w:val="Textodelmarcadordeposicin"/>
             </w:rPr>
             <w:t>Haga clic o pulse aquí para escribir texto.</w:t>
           </w:r>
@@ -10761,7 +9648,7 @@
           </w:pPr>
           <w:r>
             <w:rPr>
-              <w:rStyle w:val="PlaceholderText"/>
+              <w:rStyle w:val="Textodelmarcadordeposicin"/>
             </w:rPr>
             <w:t>Haga clic o pulse aquí para escribir texto.</w:t>
           </w:r>
@@ -10790,7 +9677,7 @@
           </w:pPr>
           <w:r>
             <w:rPr>
-              <w:rStyle w:val="PlaceholderText"/>
+              <w:rStyle w:val="Textodelmarcadordeposicin"/>
             </w:rPr>
             <w:t>Haga clic o pulse aquí para escribir texto.</w:t>
           </w:r>
@@ -10819,7 +9706,7 @@
           </w:pPr>
           <w:r>
             <w:rPr>
-              <w:rStyle w:val="PlaceholderText"/>
+              <w:rStyle w:val="Textodelmarcadordeposicin"/>
             </w:rPr>
             <w:t>Haga clic o pulse aquí para escribir texto.</w:t>
           </w:r>
@@ -10848,7 +9735,7 @@
           </w:pPr>
           <w:r>
             <w:rPr>
-              <w:rStyle w:val="PlaceholderText"/>
+              <w:rStyle w:val="Textodelmarcadordeposicin"/>
             </w:rPr>
             <w:t>Haga clic o pulse aquí para escribir texto.</w:t>
           </w:r>
@@ -10877,7 +9764,7 @@
           </w:pPr>
           <w:r>
             <w:rPr>
-              <w:rStyle w:val="PlaceholderText"/>
+              <w:rStyle w:val="Textodelmarcadordeposicin"/>
             </w:rPr>
             <w:t>Haga clic o pulse aquí para escribir texto.</w:t>
           </w:r>
@@ -10906,7 +9793,7 @@
           </w:pPr>
           <w:r>
             <w:rPr>
-              <w:rStyle w:val="PlaceholderText"/>
+              <w:rStyle w:val="Textodelmarcadordeposicin"/>
             </w:rPr>
             <w:t>Haga clic o pulse aquí para escribir texto.</w:t>
           </w:r>
@@ -10935,7 +9822,7 @@
           </w:pPr>
           <w:r>
             <w:rPr>
-              <w:rStyle w:val="PlaceholderText"/>
+              <w:rStyle w:val="Textodelmarcadordeposicin"/>
             </w:rPr>
             <w:t>Haga clic o pulse aquí para escribir texto.</w:t>
           </w:r>
@@ -10964,7 +9851,7 @@
           </w:pPr>
           <w:r>
             <w:rPr>
-              <w:rStyle w:val="PlaceholderText"/>
+              <w:rStyle w:val="Textodelmarcadordeposicin"/>
             </w:rPr>
             <w:t>Haga clic o pulse aquí para escribir texto.</w:t>
           </w:r>
@@ -10993,7 +9880,7 @@
           </w:pPr>
           <w:r>
             <w:rPr>
-              <w:rStyle w:val="PlaceholderText"/>
+              <w:rStyle w:val="Textodelmarcadordeposicin"/>
             </w:rPr>
             <w:t>Haga clic o pulse aquí para escribir texto.</w:t>
           </w:r>
@@ -11022,7 +9909,7 @@
           </w:pPr>
           <w:r>
             <w:rPr>
-              <w:rStyle w:val="PlaceholderText"/>
+              <w:rStyle w:val="Textodelmarcadordeposicin"/>
             </w:rPr>
             <w:t>Haga clic o pulse aquí para escribir texto.</w:t>
           </w:r>
@@ -11051,7 +9938,7 @@
           </w:pPr>
           <w:r>
             <w:rPr>
-              <w:rStyle w:val="PlaceholderText"/>
+              <w:rStyle w:val="Textodelmarcadordeposicin"/>
             </w:rPr>
             <w:t>Haga clic o pulse aquí para escribir texto.</w:t>
           </w:r>
@@ -11080,7 +9967,7 @@
           </w:pPr>
           <w:r>
             <w:rPr>
-              <w:rStyle w:val="PlaceholderText"/>
+              <w:rStyle w:val="Textodelmarcadordeposicin"/>
             </w:rPr>
             <w:t>Haga clic o pulse aquí para escribir texto.</w:t>
           </w:r>
@@ -11109,7 +9996,7 @@
           </w:pPr>
           <w:r>
             <w:rPr>
-              <w:rStyle w:val="PlaceholderText"/>
+              <w:rStyle w:val="Textodelmarcadordeposicin"/>
             </w:rPr>
             <w:t>Haga clic o pulse aquí para escribir texto.</w:t>
           </w:r>
@@ -11138,7 +10025,7 @@
           </w:pPr>
           <w:r>
             <w:rPr>
-              <w:rStyle w:val="PlaceholderText"/>
+              <w:rStyle w:val="Textodelmarcadordeposicin"/>
             </w:rPr>
             <w:t>Haga clic o pulse aquí para escribir texto.</w:t>
           </w:r>
@@ -11167,7 +10054,7 @@
           </w:pPr>
           <w:r>
             <w:rPr>
-              <w:rStyle w:val="PlaceholderText"/>
+              <w:rStyle w:val="Textodelmarcadordeposicin"/>
             </w:rPr>
             <w:t>Haga clic o pulse aquí para escribir texto.</w:t>
           </w:r>
@@ -11196,7 +10083,7 @@
           </w:pPr>
           <w:r>
             <w:rPr>
-              <w:rStyle w:val="PlaceholderText"/>
+              <w:rStyle w:val="Textodelmarcadordeposicin"/>
             </w:rPr>
             <w:t>Haga clic o pulse aquí para escribir texto.</w:t>
           </w:r>
@@ -11225,7 +10112,7 @@
           </w:pPr>
           <w:r>
             <w:rPr>
-              <w:rStyle w:val="PlaceholderText"/>
+              <w:rStyle w:val="Textodelmarcadordeposicin"/>
             </w:rPr>
             <w:t>Haga clic o pulse aquí para escribir texto.</w:t>
           </w:r>
@@ -11254,7 +10141,7 @@
           </w:pPr>
           <w:r>
             <w:rPr>
-              <w:rStyle w:val="PlaceholderText"/>
+              <w:rStyle w:val="Textodelmarcadordeposicin"/>
             </w:rPr>
             <w:t>Haga clic o pulse aquí para escribir texto.</w:t>
           </w:r>
@@ -11283,7 +10170,7 @@
           </w:pPr>
           <w:r>
             <w:rPr>
-              <w:rStyle w:val="PlaceholderText"/>
+              <w:rStyle w:val="Textodelmarcadordeposicin"/>
             </w:rPr>
             <w:t>Haga clic o pulse aquí para escribir texto.</w:t>
           </w:r>
@@ -11312,7 +10199,7 @@
           </w:pPr>
           <w:r>
             <w:rPr>
-              <w:rStyle w:val="PlaceholderText"/>
+              <w:rStyle w:val="Textodelmarcadordeposicin"/>
             </w:rPr>
             <w:t>Haga clic o pulse aquí para escribir texto.</w:t>
           </w:r>
@@ -11341,7 +10228,7 @@
           </w:pPr>
           <w:r>
             <w:rPr>
-              <w:rStyle w:val="PlaceholderText"/>
+              <w:rStyle w:val="Textodelmarcadordeposicin"/>
             </w:rPr>
             <w:t>Haga clic o pulse aquí para escribir texto.</w:t>
           </w:r>
@@ -11370,7 +10257,7 @@
           </w:pPr>
           <w:r>
             <w:rPr>
-              <w:rStyle w:val="PlaceholderText"/>
+              <w:rStyle w:val="Textodelmarcadordeposicin"/>
             </w:rPr>
             <w:t>Haga clic o pulse aquí para escribir texto.</w:t>
           </w:r>
@@ -11399,7 +10286,7 @@
           </w:pPr>
           <w:r>
             <w:rPr>
-              <w:rStyle w:val="PlaceholderText"/>
+              <w:rStyle w:val="Textodelmarcadordeposicin"/>
             </w:rPr>
             <w:t>Haga clic o pulse aquí para escribir texto.</w:t>
           </w:r>
@@ -11428,7 +10315,7 @@
           </w:pPr>
           <w:r>
             <w:rPr>
-              <w:rStyle w:val="PlaceholderText"/>
+              <w:rStyle w:val="Textodelmarcadordeposicin"/>
             </w:rPr>
             <w:t>Haga clic o pulse aquí para escribir texto.</w:t>
           </w:r>
@@ -11457,7 +10344,7 @@
           </w:pPr>
           <w:r>
             <w:rPr>
-              <w:rStyle w:val="PlaceholderText"/>
+              <w:rStyle w:val="Textodelmarcadordeposicin"/>
             </w:rPr>
             <w:t>Haga clic o pulse aquí para escribir texto.</w:t>
           </w:r>
@@ -11486,7 +10373,7 @@
           </w:pPr>
           <w:r>
             <w:rPr>
-              <w:rStyle w:val="PlaceholderText"/>
+              <w:rStyle w:val="Textodelmarcadordeposicin"/>
             </w:rPr>
             <w:t>Haga clic o pulse aquí para escribir texto.</w:t>
           </w:r>
@@ -11515,7 +10402,7 @@
           </w:pPr>
           <w:r>
             <w:rPr>
-              <w:rStyle w:val="PlaceholderText"/>
+              <w:rStyle w:val="Textodelmarcadordeposicin"/>
             </w:rPr>
             <w:t>Haga clic o pulse aquí para escribir texto.</w:t>
           </w:r>
@@ -11544,7 +10431,7 @@
           </w:pPr>
           <w:r>
             <w:rPr>
-              <w:rStyle w:val="PlaceholderText"/>
+              <w:rStyle w:val="Textodelmarcadordeposicin"/>
             </w:rPr>
             <w:t>Haga clic o pulse aquí para escribir texto.</w:t>
           </w:r>
@@ -11573,7 +10460,7 @@
           </w:pPr>
           <w:r>
             <w:rPr>
-              <w:rStyle w:val="PlaceholderText"/>
+              <w:rStyle w:val="Textodelmarcadordeposicin"/>
             </w:rPr>
             <w:t>Haga clic o pulse aquí para escribir texto.</w:t>
           </w:r>
@@ -11602,7 +10489,7 @@
           </w:pPr>
           <w:r>
             <w:rPr>
-              <w:rStyle w:val="PlaceholderText"/>
+              <w:rStyle w:val="Textodelmarcadordeposicin"/>
             </w:rPr>
             <w:t>Haga clic o pulse aquí para escribir texto.</w:t>
           </w:r>
@@ -11631,7 +10518,7 @@
           </w:pPr>
           <w:r>
             <w:rPr>
-              <w:rStyle w:val="PlaceholderText"/>
+              <w:rStyle w:val="Textodelmarcadordeposicin"/>
             </w:rPr>
             <w:t>Haga clic o pulse aquí para escribir texto.</w:t>
           </w:r>
@@ -11660,7 +10547,7 @@
           </w:pPr>
           <w:r>
             <w:rPr>
-              <w:rStyle w:val="PlaceholderText"/>
+              <w:rStyle w:val="Textodelmarcadordeposicin"/>
             </w:rPr>
             <w:t>Haga clic o pulse aquí para escribir texto.</w:t>
           </w:r>
@@ -11689,7 +10576,7 @@
           </w:pPr>
           <w:r>
             <w:rPr>
-              <w:rStyle w:val="PlaceholderText"/>
+              <w:rStyle w:val="Textodelmarcadordeposicin"/>
             </w:rPr>
             <w:t>Haga clic o pulse aquí para escribir texto.</w:t>
           </w:r>
@@ -11718,7 +10605,7 @@
           </w:pPr>
           <w:r>
             <w:rPr>
-              <w:rStyle w:val="PlaceholderText"/>
+              <w:rStyle w:val="Textodelmarcadordeposicin"/>
             </w:rPr>
             <w:t>Haga clic o pulse aquí para escribir texto.</w:t>
           </w:r>
@@ -11747,7 +10634,7 @@
           </w:pPr>
           <w:r>
             <w:rPr>
-              <w:rStyle w:val="PlaceholderText"/>
+              <w:rStyle w:val="Textodelmarcadordeposicin"/>
             </w:rPr>
             <w:t>Haga clic o pulse aquí para escribir texto.</w:t>
           </w:r>
@@ -11776,7 +10663,7 @@
           </w:pPr>
           <w:r>
             <w:rPr>
-              <w:rStyle w:val="PlaceholderText"/>
+              <w:rStyle w:val="Textodelmarcadordeposicin"/>
             </w:rPr>
             <w:t>Haga clic o pulse aquí para escribir texto.</w:t>
           </w:r>
@@ -11805,7 +10692,7 @@
           </w:pPr>
           <w:r>
             <w:rPr>
-              <w:rStyle w:val="PlaceholderText"/>
+              <w:rStyle w:val="Textodelmarcadordeposicin"/>
             </w:rPr>
             <w:t>Haga clic o pulse aquí para escribir texto.</w:t>
           </w:r>
@@ -11834,7 +10721,7 @@
           </w:pPr>
           <w:r>
             <w:rPr>
-              <w:rStyle w:val="PlaceholderText"/>
+              <w:rStyle w:val="Textodelmarcadordeposicin"/>
             </w:rPr>
             <w:t>Haga clic o pulse aquí para escribir texto.</w:t>
           </w:r>
@@ -11863,7 +10750,7 @@
           </w:pPr>
           <w:r>
             <w:rPr>
-              <w:rStyle w:val="PlaceholderText"/>
+              <w:rStyle w:val="Textodelmarcadordeposicin"/>
             </w:rPr>
             <w:t>Haga clic o pulse aquí para escribir texto.</w:t>
           </w:r>
@@ -11892,7 +10779,7 @@
           </w:pPr>
           <w:r>
             <w:rPr>
-              <w:rStyle w:val="PlaceholderText"/>
+              <w:rStyle w:val="Textodelmarcadordeposicin"/>
             </w:rPr>
             <w:t>Haga clic o pulse aquí para escribir texto.</w:t>
           </w:r>
@@ -11921,7 +10808,7 @@
           </w:pPr>
           <w:r>
             <w:rPr>
-              <w:rStyle w:val="PlaceholderText"/>
+              <w:rStyle w:val="Textodelmarcadordeposicin"/>
             </w:rPr>
             <w:t>Haga clic o pulse aquí para escribir texto.</w:t>
           </w:r>
@@ -11950,7 +10837,7 @@
           </w:pPr>
           <w:r>
             <w:rPr>
-              <w:rStyle w:val="PlaceholderText"/>
+              <w:rStyle w:val="Textodelmarcadordeposicin"/>
             </w:rPr>
             <w:t>Haga clic o pulse aquí para escribir texto.</w:t>
           </w:r>
@@ -11979,7 +10866,7 @@
           </w:pPr>
           <w:r>
             <w:rPr>
-              <w:rStyle w:val="PlaceholderText"/>
+              <w:rStyle w:val="Textodelmarcadordeposicin"/>
             </w:rPr>
             <w:t>Haga clic o pulse aquí para escribir texto.</w:t>
           </w:r>
@@ -12008,7 +10895,7 @@
           </w:pPr>
           <w:r>
             <w:rPr>
-              <w:rStyle w:val="PlaceholderText"/>
+              <w:rStyle w:val="Textodelmarcadordeposicin"/>
             </w:rPr>
             <w:t>Haga clic o pulse aquí para escribir texto.</w:t>
           </w:r>
@@ -12020,11 +10907,11 @@
 </file>
 
 <file path=word/glossary/fontTable.xml><?xml version="1.0" encoding="utf-8"?>
-<w:fonts xmlns:mc="http://schemas.openxmlformats.org/markup-compatibility/2006" xmlns:r="http://schemas.openxmlformats.org/officeDocument/2006/relationships" xmlns:w="http://schemas.openxmlformats.org/wordprocessingml/2006/main" xmlns:w14="http://schemas.microsoft.com/office/word/2010/wordml" xmlns:w15="http://schemas.microsoft.com/office/word/2012/wordml" xmlns:w16cex="http://schemas.microsoft.com/office/word/2018/wordml/cex" xmlns:w16cid="http://schemas.microsoft.com/office/word/2016/wordml/cid" xmlns:w16="http://schemas.microsoft.com/office/word/2018/wordml" xmlns:w16sdtdh="http://schemas.microsoft.com/office/word/2020/wordml/sdtdatahash" xmlns:w16se="http://schemas.microsoft.com/office/word/2015/wordml/symex" mc:Ignorable="w14 w15 w16se w16cid w16 w16cex w16sdtdh">
+<w:fonts xmlns:mc="http://schemas.openxmlformats.org/markup-compatibility/2006" xmlns:r="http://schemas.openxmlformats.org/officeDocument/2006/relationships" xmlns:w="http://schemas.openxmlformats.org/wordprocessingml/2006/main" xmlns:w14="http://schemas.microsoft.com/office/word/2010/wordml" xmlns:w15="http://schemas.microsoft.com/office/word/2012/wordml" xmlns:w16cex="http://schemas.microsoft.com/office/word/2018/wordml/cex" xmlns:w16cid="http://schemas.microsoft.com/office/word/2016/wordml/cid" xmlns:w16="http://schemas.microsoft.com/office/word/2018/wordml" xmlns:w16du="http://schemas.microsoft.com/office/word/2023/wordml/word16du" xmlns:w16sdtdh="http://schemas.microsoft.com/office/word/2020/wordml/sdtdatahash" xmlns:w16sdtfl="http://schemas.microsoft.com/office/word/2024/wordml/sdtformatlock" xmlns:w16se="http://schemas.microsoft.com/office/word/2015/wordml/symex" mc:Ignorable="w14 w15 w16se w16cid w16 w16cex w16sdtdh w16sdtfl w16du">
   <w:font w:name="Symbol">
     <w:panose1 w:val="05050102010706020507"/>
     <w:charset w:val="02"/>
-    <w:family w:val="decorative"/>
+    <w:family w:val="roman"/>
     <w:pitch w:val="variable"/>
     <w:sig w:usb0="00000000" w:usb1="10000000" w:usb2="00000000" w:usb3="00000000" w:csb0="80000000" w:csb1="00000000"/>
   </w:font>
@@ -12044,17 +10931,17 @@
   </w:font>
   <w:font w:name="Wingdings">
     <w:panose1 w:val="05000000000000000000"/>
-    <w:charset w:val="4D"/>
-    <w:family w:val="decorative"/>
+    <w:charset w:val="02"/>
+    <w:family w:val="auto"/>
     <w:pitch w:val="variable"/>
-    <w:sig w:usb0="00000003" w:usb1="00000000" w:usb2="00000000" w:usb3="00000000" w:csb0="80000001" w:csb1="00000000"/>
+    <w:sig w:usb0="00000000" w:usb1="10000000" w:usb2="00000000" w:usb3="00000000" w:csb0="80000000" w:csb1="00000000"/>
   </w:font>
   <w:font w:name="Calibri">
     <w:panose1 w:val="020F0502020204030204"/>
     <w:charset w:val="00"/>
     <w:family w:val="swiss"/>
     <w:pitch w:val="variable"/>
-    <w:sig w:usb0="E4002EFF" w:usb1="C200247B" w:usb2="00000009" w:usb3="00000000" w:csb0="000001FF" w:csb1="00000000"/>
+    <w:sig w:usb0="E4002EFF" w:usb1="C000247B" w:usb2="00000009" w:usb3="00000000" w:csb0="000001FF" w:csb1="00000000"/>
   </w:font>
   <w:font w:name="Arial">
     <w:panose1 w:val="020B0604020202020204"/>
@@ -12068,7 +10955,7 @@
     <w:charset w:val="00"/>
     <w:family w:val="swiss"/>
     <w:pitch w:val="variable"/>
-    <w:sig w:usb0="E4002EFF" w:usb1="C200247B" w:usb2="00000009" w:usb3="00000000" w:csb0="000001FF" w:csb1="00000000"/>
+    <w:sig w:usb0="E4002EFF" w:usb1="C000247B" w:usb2="00000009" w:usb3="00000000" w:csb0="000001FF" w:csb1="00000000"/>
   </w:font>
   <w:font w:name="Yu Gothic Light">
     <w:altName w:val="游ゴシック Light"/>
@@ -12100,19 +10987,30 @@
     <w:pitch w:val="variable"/>
     <w:sig w:usb0="E00002FF" w:usb1="2AC7FDFF" w:usb2="00000016" w:usb3="00000000" w:csb0="0002009F" w:csb1="00000000"/>
   </w:font>
+  <w:font w:name="Aptos">
+    <w:charset w:val="00"/>
+    <w:family w:val="swiss"/>
+    <w:pitch w:val="variable"/>
+    <w:sig w:usb0="20000287" w:usb1="00000003" w:usb2="00000000" w:usb3="00000000" w:csb0="0000019F" w:csb1="00000000"/>
+  </w:font>
   <w:font w:name="Yu Mincho">
     <w:altName w:val="游明朝"/>
-    <w:panose1 w:val="02020400000000000000"/>
     <w:charset w:val="80"/>
     <w:family w:val="roman"/>
     <w:pitch w:val="variable"/>
     <w:sig w:usb0="800002E7" w:usb1="2AC7FCFF" w:usb2="00000012" w:usb3="00000000" w:csb0="0002009F" w:csb1="00000000"/>
   </w:font>
+  <w:font w:name="Aptos Display">
+    <w:charset w:val="00"/>
+    <w:family w:val="swiss"/>
+    <w:pitch w:val="variable"/>
+    <w:sig w:usb0="20000287" w:usb1="00000003" w:usb2="00000000" w:usb3="00000000" w:csb0="0000019F" w:csb1="00000000"/>
+  </w:font>
 </w:fonts>
 </file>
 
 <file path=word/glossary/settings.xml><?xml version="1.0" encoding="utf-8"?>
-<w:settings xmlns:mc="http://schemas.openxmlformats.org/markup-compatibility/2006" xmlns:o="urn:schemas-microsoft-com:office:office" xmlns:r="http://schemas.openxmlformats.org/officeDocument/2006/relationships" xmlns:m="http://schemas.openxmlformats.org/officeDocument/2006/math" xmlns:v="urn:schemas-microsoft-com:vml" xmlns:w10="urn:schemas-microsoft-com:office:word" xmlns:w="http://schemas.openxmlformats.org/wordprocessingml/2006/main" xmlns:w14="http://schemas.microsoft.com/office/word/2010/wordml" xmlns:w15="http://schemas.microsoft.com/office/word/2012/wordml" xmlns:w16cex="http://schemas.microsoft.com/office/word/2018/wordml/cex" xmlns:w16cid="http://schemas.microsoft.com/office/word/2016/wordml/cid" xmlns:w16="http://schemas.microsoft.com/office/word/2018/wordml" xmlns:w16sdtdh="http://schemas.microsoft.com/office/word/2020/wordml/sdtdatahash" xmlns:w16se="http://schemas.microsoft.com/office/word/2015/wordml/symex" xmlns:sl="http://schemas.openxmlformats.org/schemaLibrary/2006/main" mc:Ignorable="w14 w15 w16se w16cid w16 w16cex w16sdtdh">
+<w:settings xmlns:mc="http://schemas.openxmlformats.org/markup-compatibility/2006" xmlns:o="urn:schemas-microsoft-com:office:office" xmlns:r="http://schemas.openxmlformats.org/officeDocument/2006/relationships" xmlns:m="http://schemas.openxmlformats.org/officeDocument/2006/math" xmlns:v="urn:schemas-microsoft-com:vml" xmlns:w10="urn:schemas-microsoft-com:office:word" xmlns:w="http://schemas.openxmlformats.org/wordprocessingml/2006/main" xmlns:w14="http://schemas.microsoft.com/office/word/2010/wordml" xmlns:w15="http://schemas.microsoft.com/office/word/2012/wordml" xmlns:w16cex="http://schemas.microsoft.com/office/word/2018/wordml/cex" xmlns:w16cid="http://schemas.microsoft.com/office/word/2016/wordml/cid" xmlns:w16="http://schemas.microsoft.com/office/word/2018/wordml" xmlns:w16du="http://schemas.microsoft.com/office/word/2023/wordml/word16du" xmlns:w16sdtdh="http://schemas.microsoft.com/office/word/2020/wordml/sdtdatahash" xmlns:w16sdtfl="http://schemas.microsoft.com/office/word/2024/wordml/sdtformatlock" xmlns:w16se="http://schemas.microsoft.com/office/word/2015/wordml/symex" xmlns:sl="http://schemas.openxmlformats.org/schemaLibrary/2006/main" mc:Ignorable="w14 w15 w16se w16cid w16 w16cex w16sdtdh w16sdtfl w16du">
   <w:view w:val="normal"/>
   <w:revisionView w:inkAnnotations="0"/>
   <w:defaultTabStop w:val="708"/>
@@ -12168,6 +11066,7 @@
     <w:rsid w:val="005F5BCD"/>
     <w:rsid w:val="006206EC"/>
     <w:rsid w:val="00622486"/>
+    <w:rsid w:val="006225C2"/>
     <w:rsid w:val="0064571D"/>
     <w:rsid w:val="00693ED9"/>
     <w:rsid w:val="006979C5"/>
@@ -12182,6 +11081,7 @@
     <w:rsid w:val="0082287A"/>
     <w:rsid w:val="008B1087"/>
     <w:rsid w:val="008B2B2C"/>
+    <w:rsid w:val="008C6850"/>
     <w:rsid w:val="008E4C14"/>
     <w:rsid w:val="0093034B"/>
     <w:rsid w:val="00946AA5"/>
@@ -12247,7 +11147,7 @@
 </file>
 
 <file path=word/glossary/styles.xml><?xml version="1.0" encoding="utf-8"?>
-<w:styles xmlns:mc="http://schemas.openxmlformats.org/markup-compatibility/2006" xmlns:r="http://schemas.openxmlformats.org/officeDocument/2006/relationships" xmlns:w="http://schemas.openxmlformats.org/wordprocessingml/2006/main" xmlns:w14="http://schemas.microsoft.com/office/word/2010/wordml" xmlns:w15="http://schemas.microsoft.com/office/word/2012/wordml" xmlns:w16cex="http://schemas.microsoft.com/office/word/2018/wordml/cex" xmlns:w16cid="http://schemas.microsoft.com/office/word/2016/wordml/cid" xmlns:w16="http://schemas.microsoft.com/office/word/2018/wordml" xmlns:w16sdtdh="http://schemas.microsoft.com/office/word/2020/wordml/sdtdatahash" xmlns:w16se="http://schemas.microsoft.com/office/word/2015/wordml/symex" mc:Ignorable="w14 w15 w16se w16cid w16 w16cex w16sdtdh">
+<w:styles xmlns:mc="http://schemas.openxmlformats.org/markup-compatibility/2006" xmlns:r="http://schemas.openxmlformats.org/officeDocument/2006/relationships" xmlns:w="http://schemas.openxmlformats.org/wordprocessingml/2006/main" xmlns:w14="http://schemas.microsoft.com/office/word/2010/wordml" xmlns:w15="http://schemas.microsoft.com/office/word/2012/wordml" xmlns:w16cex="http://schemas.microsoft.com/office/word/2018/wordml/cex" xmlns:w16cid="http://schemas.microsoft.com/office/word/2016/wordml/cid" xmlns:w16="http://schemas.microsoft.com/office/word/2018/wordml" xmlns:w16du="http://schemas.microsoft.com/office/word/2023/wordml/word16du" xmlns:w16sdtdh="http://schemas.microsoft.com/office/word/2020/wordml/sdtdatahash" xmlns:w16sdtfl="http://schemas.microsoft.com/office/word/2024/wordml/sdtformatlock" xmlns:w16se="http://schemas.microsoft.com/office/word/2015/wordml/symex" mc:Ignorable="w14 w15 w16se w16cid w16 w16cex w16sdtdh w16sdtfl w16du">
   <w:docDefaults>
     <w:rPrDefault>
       <w:rPr>
@@ -12647,13 +11547,13 @@
     <w:name w:val="Normal"/>
     <w:qFormat/>
   </w:style>
-  <w:style w:type="character" w:default="1" w:styleId="DefaultParagraphFont">
+  <w:style w:type="character" w:default="1" w:styleId="Fuentedeprrafopredeter">
     <w:name w:val="Default Paragraph Font"/>
     <w:uiPriority w:val="1"/>
     <w:semiHidden/>
     <w:unhideWhenUsed/>
   </w:style>
-  <w:style w:type="table" w:default="1" w:styleId="TableNormal">
+  <w:style w:type="table" w:default="1" w:styleId="Tablanormal">
     <w:name w:val="Normal Table"/>
     <w:uiPriority w:val="99"/>
     <w:semiHidden/>
@@ -12668,15 +11568,15 @@
       </w:tblCellMar>
     </w:tblPr>
   </w:style>
-  <w:style w:type="numbering" w:default="1" w:styleId="NoList">
+  <w:style w:type="numbering" w:default="1" w:styleId="Sinlista">
     <w:name w:val="No List"/>
     <w:uiPriority w:val="99"/>
     <w:semiHidden/>
     <w:unhideWhenUsed/>
   </w:style>
-  <w:style w:type="character" w:styleId="PlaceholderText">
+  <w:style w:type="character" w:styleId="Textodelmarcadordeposicin">
     <w:name w:val="Placeholder Text"/>
-    <w:basedOn w:val="DefaultParagraphFont"/>
+    <w:basedOn w:val="Fuentedeprrafopredeter"/>
     <w:uiPriority w:val="99"/>
     <w:semiHidden/>
     <w:rsid w:val="00175D09"/>
@@ -13518,7 +12418,7 @@
 </file>
 
 <file path=word/glossary/webSettings.xml><?xml version="1.0" encoding="utf-8"?>
-<w:webSettings xmlns:mc="http://schemas.openxmlformats.org/markup-compatibility/2006" xmlns:r="http://schemas.openxmlformats.org/officeDocument/2006/relationships" xmlns:w="http://schemas.openxmlformats.org/wordprocessingml/2006/main" xmlns:w14="http://schemas.microsoft.com/office/word/2010/wordml" xmlns:w15="http://schemas.microsoft.com/office/word/2012/wordml" xmlns:w16cex="http://schemas.microsoft.com/office/word/2018/wordml/cex" xmlns:w16cid="http://schemas.microsoft.com/office/word/2016/wordml/cid" xmlns:w16="http://schemas.microsoft.com/office/word/2018/wordml" xmlns:w16sdtdh="http://schemas.microsoft.com/office/word/2020/wordml/sdtdatahash" xmlns:w16se="http://schemas.microsoft.com/office/word/2015/wordml/symex" mc:Ignorable="w14 w15 w16se w16cid w16 w16cex w16sdtdh">
+<w:webSettings xmlns:mc="http://schemas.openxmlformats.org/markup-compatibility/2006" xmlns:r="http://schemas.openxmlformats.org/officeDocument/2006/relationships" xmlns:w="http://schemas.openxmlformats.org/wordprocessingml/2006/main" xmlns:w14="http://schemas.microsoft.com/office/word/2010/wordml" xmlns:w15="http://schemas.microsoft.com/office/word/2012/wordml" xmlns:w16cex="http://schemas.microsoft.com/office/word/2018/wordml/cex" xmlns:w16cid="http://schemas.microsoft.com/office/word/2016/wordml/cid" xmlns:w16="http://schemas.microsoft.com/office/word/2018/wordml" xmlns:w16du="http://schemas.microsoft.com/office/word/2023/wordml/word16du" xmlns:w16sdtdh="http://schemas.microsoft.com/office/word/2020/wordml/sdtdatahash" xmlns:w16sdtfl="http://schemas.microsoft.com/office/word/2024/wordml/sdtformatlock" xmlns:w16se="http://schemas.microsoft.com/office/word/2015/wordml/symex" mc:Ignorable="w14 w15 w16se w16cid w16 w16cex w16sdtdh w16sdtfl w16du">
   <w:optimizeForBrowser/>
   <w:allowPNG/>
 </w:webSettings>

</xml_diff>